<commit_message>
Updating the doc and moving to a 2018 version.
</commit_message>
<xml_diff>
--- a/ARetirementPlannerModel2017.docx
+++ b/ARetirementPlannerModel2017.docx
@@ -1,6 +1,6 @@
 
 <file path=word/document.xml><?xml version="1.0" encoding="utf-8"?>
-<w:document xmlns:wpc="http://schemas.microsoft.com/office/word/2010/wordprocessingCanvas" xmlns:mc="http://schemas.openxmlformats.org/markup-compatibility/2006" xmlns:o="urn:schemas-microsoft-com:office:office" xmlns:r="http://schemas.openxmlformats.org/officeDocument/2006/relationships" xmlns:m="http://schemas.openxmlformats.org/officeDocument/2006/math" xmlns:v="urn:schemas-microsoft-com:vml" xmlns:wp14="http://schemas.microsoft.com/office/word/2010/wordprocessingDrawing" xmlns:wp="http://schemas.openxmlformats.org/drawingml/2006/wordprocessingDrawing" xmlns:w10="urn:schemas-microsoft-com:office:word" xmlns:w="http://schemas.openxmlformats.org/wordprocessingml/2006/main" xmlns:w14="http://schemas.microsoft.com/office/word/2010/wordml" xmlns:wpg="http://schemas.microsoft.com/office/word/2010/wordprocessingGroup" xmlns:wpi="http://schemas.microsoft.com/office/word/2010/wordprocessingInk" xmlns:wne="http://schemas.microsoft.com/office/word/2006/wordml" xmlns:wps="http://schemas.microsoft.com/office/word/2010/wordprocessingShape" mc:Ignorable="w14 wp14">
+<w:document xmlns:wpc="http://schemas.microsoft.com/office/word/2010/wordprocessingCanvas" xmlns:mc="http://schemas.openxmlformats.org/markup-compatibility/2006" xmlns:o="urn:schemas-microsoft-com:office:office" xmlns:r="http://schemas.openxmlformats.org/officeDocument/2006/relationships" xmlns:m="http://schemas.openxmlformats.org/officeDocument/2006/math" xmlns:v="urn:schemas-microsoft-com:vml" xmlns:wp14="http://schemas.microsoft.com/office/word/2010/wordprocessingDrawing" xmlns:wp="http://schemas.openxmlformats.org/drawingml/2006/wordprocessingDrawing" xmlns:w10="urn:schemas-microsoft-com:office:word" xmlns:w="http://schemas.openxmlformats.org/wordprocessingml/2006/main" xmlns:w14="http://schemas.microsoft.com/office/word/2010/wordml" xmlns:w15="http://schemas.microsoft.com/office/word/2012/wordml" xmlns:wpg="http://schemas.microsoft.com/office/word/2010/wordprocessingGroup" xmlns:wpi="http://schemas.microsoft.com/office/word/2010/wordprocessingInk" xmlns:wne="http://schemas.microsoft.com/office/word/2006/wordml" xmlns:wps="http://schemas.microsoft.com/office/word/2010/wordprocessingShape" mc:Ignorable="w14 w15 wp14">
   <w:body>
     <w:p>
       <w:pPr>
@@ -11,6 +11,22 @@
       </w:r>
     </w:p>
     <w:p>
+      <w:pPr>
+        <w:jc w:val="center"/>
+      </w:pPr>
+      <w:r>
+        <w:t>(</w:t>
+      </w:r>
+      <w:bookmarkStart w:id="0" w:name="_GoBack"/>
+      <w:bookmarkEnd w:id="0"/>
+      <w:r>
+        <w:t>Including</w:t>
+      </w:r>
+      <w:r>
+        <w:t xml:space="preserve"> both 2017 and 2018 tax implications)</w:t>
+      </w:r>
+    </w:p>
+    <w:p>
       <w:r>
         <w:t>Introduction:</w:t>
       </w:r>
@@ -318,7 +334,11 @@
         <w:t xml:space="preserve"> </w:t>
       </w:r>
       <w:r>
-        <w:t>In many cases (dare I say most) following this advice will leave a substantial amount for the estate. In a few cases</w:t>
+        <w:t xml:space="preserve">In many cases (dare I say most) following this advice will leave a substantial </w:t>
+      </w:r>
+      <w:r>
+        <w:lastRenderedPageBreak/>
+        <w:t>amount for the estate. In a few cases</w:t>
       </w:r>
       <w:r>
         <w:t xml:space="preserve"> (</w:t>
@@ -344,269 +364,283 @@
     </w:p>
     <w:p>
       <w:r>
+        <w:t xml:space="preserve">Looking to improve the guidance for where to make withdrawals </w:t>
+      </w:r>
+      <w:r>
+        <w:t>while also ensuring funds will last throughout retirement has pushed LP model</w:t>
+      </w:r>
+      <w:r>
+        <w:t>s</w:t>
+      </w:r>
+      <w:r>
+        <w:t xml:space="preserve"> forward to be use</w:t>
+      </w:r>
+      <w:r>
+        <w:t>d</w:t>
+      </w:r>
+      <w:r>
+        <w:t xml:space="preserve"> for retirement planning and year to year execution as with 3-PEAT.</w:t>
+      </w:r>
+      <w:r>
+        <w:rPr>
+          <w:rStyle w:val="FootnoteReference"/>
+        </w:rPr>
+        <w:footnoteReference w:id="4"/>
+      </w:r>
+      <w:r>
+        <w:t xml:space="preserve"> ---Now what to say ---</w:t>
+      </w:r>
+    </w:p>
+    <w:p>
+      <w:r>
+        <w:t xml:space="preserve"> </w:t>
+      </w:r>
+      <w:r>
+        <w:t xml:space="preserve">(Give refs and examples…) </w:t>
+      </w:r>
+      <w:r>
+        <w:t>and a later ref</w:t>
+      </w:r>
+    </w:p>
+    <w:p>
+      <w:r>
+        <w:t>Current environment and the rules that govern it:</w:t>
+      </w:r>
+    </w:p>
+    <w:p>
+      <w:r>
+        <w:t xml:space="preserve">In order for such models to be useful they must take into account current tax laws and the special nature of retirement accounts, their laws and rules. All of these are regularly modified and updated each year so the models also need to be updated to continue to be accurate. Let’s look at each area the models </w:t>
+      </w:r>
+      <w:r>
+        <w:t>have</w:t>
+      </w:r>
+      <w:r>
+        <w:t xml:space="preserve"> to address.</w:t>
+      </w:r>
+    </w:p>
+    <w:p>
+      <w:r>
+        <w:t>Ordinary Income T</w:t>
+      </w:r>
+      <w:r>
+        <w:t>ax: Ordinary income includes taxes for earned income</w:t>
+      </w:r>
+      <w:r>
+        <w:t>, earned interest and up to 85% of social security</w:t>
+      </w:r>
+      <w:r>
+        <w:t xml:space="preserve"> as well as taxing</w:t>
+      </w:r>
+      <w:r>
+        <w:t xml:space="preserve"> Tax Deferred Retirement Account (TDRA)</w:t>
+      </w:r>
+      <w:r>
+        <w:t xml:space="preserve"> withdrawals as normal income</w:t>
+      </w:r>
+      <w:r>
+        <w:t xml:space="preserve">. The </w:t>
+      </w:r>
+      <w:commentRangeStart w:id="1"/>
+      <w:r>
+        <w:t xml:space="preserve">2017 tax code </w:t>
+      </w:r>
+      <w:commentRangeEnd w:id="1"/>
+      <w:r>
+        <w:rPr>
+          <w:rStyle w:val="CommentReference"/>
+        </w:rPr>
+        <w:commentReference w:id="1"/>
+      </w:r>
+      <w:r>
+        <w:t>defines 7 tax brackets progressing from a 10% marginal rate up to a 39.6% marginal rate.</w:t>
+      </w:r>
+      <w:r>
+        <w:t xml:space="preserve"> The </w:t>
+      </w:r>
+      <w:r>
+        <w:t>actual</w:t>
+      </w:r>
+      <w:r>
+        <w:t xml:space="preserve"> bracket definitions vary depending on fili</w:t>
+      </w:r>
+      <w:r>
+        <w:t>ng status: single, married filing</w:t>
+      </w:r>
+      <w:r>
+        <w:t xml:space="preserve"> jointly, married filing separately…</w:t>
+      </w:r>
+      <w:r>
+        <w:t xml:space="preserve"> </w:t>
+      </w:r>
+      <w:r>
+        <w:t xml:space="preserve">The IRS defines deductions </w:t>
+      </w:r>
+      <w:r>
+        <w:t xml:space="preserve">and exemptions </w:t>
+      </w:r>
+      <w:r>
+        <w:t>allowed from income to reach a taxable income amount. These deductions can be complicated so the IRS also defines a Standard Deduction</w:t>
+      </w:r>
+      <w:r>
+        <w:t xml:space="preserve"> and personal exemptions</w:t>
+      </w:r>
+      <w:r>
+        <w:t xml:space="preserve"> which are</w:t>
+      </w:r>
+      <w:r>
+        <w:t xml:space="preserve"> also dependent on filing status.  </w:t>
+      </w:r>
+    </w:p>
+    <w:p>
+      <w:r>
+        <w:t>Capital</w:t>
+      </w:r>
+      <w:r>
+        <w:t xml:space="preserve"> </w:t>
+      </w:r>
+      <w:r>
+        <w:t>Gains Tax: Capital gains tax is the return on capital investments that have been purchased and held for a year or more before selling to recoup the investment and any gain or loss. Such gains from items not held for a year or more are taxed as ordinary income. The 2017 tax code defines three capital gains tax brackets</w:t>
+      </w:r>
+      <w:r>
+        <w:t xml:space="preserve"> from a 0% marginal rate up to a 20% marginal rate. </w:t>
+      </w:r>
+      <w:r>
+        <w:t xml:space="preserve">As with ordinary tax brackets, these vary depending on filing status. </w:t>
+      </w:r>
+      <w:r>
+        <w:t xml:space="preserve">High earners </w:t>
+      </w:r>
+      <w:r>
+        <w:t xml:space="preserve">also pay a Medicare Net Investment Income tax of 3.8% with threshold amounts that are not indexed to inflation. </w:t>
+      </w:r>
+      <w:r>
+        <w:t xml:space="preserve"> </w:t>
+      </w:r>
+    </w:p>
+    <w:p>
+      <w:r>
+        <w:t>Company Managed Retirement Plans</w:t>
+      </w:r>
+      <w:r>
+        <w:t>:</w:t>
+      </w:r>
+      <w:r>
+        <w:t xml:space="preserve"> 401</w:t>
+      </w:r>
+      <w:r>
+        <w:t>(k), 403(b), 457(b)</w:t>
+      </w:r>
+      <w:r>
+        <w:t>…, Pensions</w:t>
+      </w:r>
+      <w:proofErr w:type="gramStart"/>
+      <w:r>
+        <w:t xml:space="preserve">, </w:t>
+      </w:r>
+      <w:r>
+        <w:rPr>
+          <w:color w:val="FF0000"/>
+        </w:rPr>
+        <w:t>????</w:t>
+      </w:r>
+      <w:proofErr w:type="gramEnd"/>
+      <w:r>
+        <w:t xml:space="preserve"> (401K… fall into what I will call a Tax Deferred Retirement Account (TDRA)</w:t>
+      </w:r>
+      <w:r>
+        <w:t>)</w:t>
+      </w:r>
+    </w:p>
+    <w:p>
+      <w:r>
+        <w:t>Individual Retirement Accounts (IRA):</w:t>
+      </w:r>
+      <w:r>
+        <w:t xml:space="preserve"> </w:t>
+      </w:r>
+      <w:r>
+        <w:t>IRA</w:t>
+      </w:r>
+      <w:r>
+        <w:t>s are</w:t>
+      </w:r>
+      <w:r>
+        <w:t xml:space="preserve"> </w:t>
+      </w:r>
+      <w:r>
+        <w:t>also TDRAs but</w:t>
+      </w:r>
+      <w:r>
+        <w:t xml:space="preserve"> not managed by an employer.</w:t>
+      </w:r>
+      <w:r>
+        <w:t xml:space="preserve"> They have</w:t>
+      </w:r>
+      <w:r>
+        <w:t xml:space="preserve"> a limi</w:t>
+      </w:r>
+      <w:r>
+        <w:t>t to the yearly contribution that</w:t>
+      </w:r>
+      <w:r>
+        <w:t xml:space="preserve"> is the minimum of the defined maximum contribution level and your actual </w:t>
+      </w:r>
+      <w:commentRangeStart w:id="2"/>
+      <w:r>
+        <w:t>ordinary income</w:t>
+      </w:r>
+      <w:commentRangeEnd w:id="2"/>
+      <w:r>
+        <w:rPr>
+          <w:rStyle w:val="CommentReference"/>
+        </w:rPr>
+        <w:commentReference w:id="2"/>
+      </w:r>
+      <w:r>
+        <w:t>. The defined maximum contribution is shared between all IRA and Roth IRA accounts. For 2017 it is $5,</w:t>
+      </w:r>
+      <w:r>
+        <w:t xml:space="preserve">500 with a $1,000 catchup adder if you are over 50 years old. </w:t>
+      </w:r>
+      <w:r>
+        <w:t xml:space="preserve"> </w:t>
+      </w:r>
+      <w:r>
+        <w:t xml:space="preserve">The yearly contribution to an IRA account is tax deductible (i.e., pretax) in most cases but </w:t>
+      </w:r>
+      <w:r>
+        <w:t>whether you participate in a company retirement plan and your earnings level may</w:t>
+      </w:r>
+      <w:r>
+        <w:t xml:space="preserve"> subject</w:t>
+      </w:r>
+      <w:r>
+        <w:t xml:space="preserve"> you</w:t>
+      </w:r>
+      <w:r>
+        <w:t xml:space="preserve"> to a graduated scale till no deduction is allowed. </w:t>
+      </w:r>
+      <w:r>
+        <w:t xml:space="preserve">No contributions are allowed after age 70. </w:t>
+      </w:r>
+    </w:p>
+    <w:p>
+      <w:r>
+        <w:t>(</w:t>
+      </w:r>
+      <w:r>
+        <w:rPr>
+          <w:color w:val="FF0000"/>
+        </w:rPr>
+        <w:t>Add table to compare 2017 and 2018 data</w:t>
+      </w:r>
+      <w:r>
+        <w:t>)</w:t>
+      </w:r>
+    </w:p>
+    <w:p>
+      <w:r>
         <w:lastRenderedPageBreak/>
-        <w:t xml:space="preserve">Looking to improve the guidance for where to make withdrawals </w:t>
-      </w:r>
-      <w:r>
-        <w:t>while also ensuring funds will last throughout retirement has pushed LP model</w:t>
-      </w:r>
-      <w:r>
-        <w:t>s</w:t>
-      </w:r>
-      <w:r>
-        <w:t xml:space="preserve"> forward to be use</w:t>
-      </w:r>
-      <w:r>
-        <w:t>d</w:t>
-      </w:r>
-      <w:r>
-        <w:t xml:space="preserve"> for retirement planning and year to year execution as with 3-PEAT.</w:t>
-      </w:r>
-      <w:r>
-        <w:rPr>
-          <w:rStyle w:val="FootnoteReference"/>
-        </w:rPr>
-        <w:footnoteReference w:id="4"/>
-      </w:r>
-      <w:r>
-        <w:t xml:space="preserve"> ---Now what to say ---</w:t>
-      </w:r>
-    </w:p>
-    <w:p>
-      <w:r>
-        <w:t xml:space="preserve"> </w:t>
-      </w:r>
-      <w:r>
-        <w:t xml:space="preserve">(Give refs and examples…) </w:t>
-      </w:r>
-      <w:r>
-        <w:t>and a later ref</w:t>
-      </w:r>
-    </w:p>
-    <w:p>
-      <w:r>
-        <w:t>Current environment and the rules that govern it:</w:t>
-      </w:r>
-    </w:p>
-    <w:p>
-      <w:r>
-        <w:t xml:space="preserve">In order for such models to be useful they must take into account current tax laws and the special nature of retirement accounts, their laws and rules. All of these are regularly modified and updated each year so the models also need to be updated to continue to be accurate. Let’s look at each area the models </w:t>
-      </w:r>
-      <w:r>
-        <w:t>have</w:t>
-      </w:r>
-      <w:r>
-        <w:t xml:space="preserve"> to address.</w:t>
-      </w:r>
-    </w:p>
-    <w:p>
-      <w:r>
-        <w:t>Ordinary Income T</w:t>
-      </w:r>
-      <w:r>
-        <w:t>ax: Ordinary income includes taxes for earned income</w:t>
-      </w:r>
-      <w:r>
-        <w:t>, earned interest and up to 85% of social security</w:t>
-      </w:r>
-      <w:r>
-        <w:t xml:space="preserve"> as well as taxing</w:t>
-      </w:r>
-      <w:r>
-        <w:t xml:space="preserve"> Tax Deferred Retirement Account (TDRA)</w:t>
-      </w:r>
-      <w:r>
-        <w:t xml:space="preserve"> withdrawals as normal income</w:t>
-      </w:r>
-      <w:r>
-        <w:t xml:space="preserve">. The </w:t>
-      </w:r>
-      <w:commentRangeStart w:id="0"/>
-      <w:r>
-        <w:t xml:space="preserve">2017 tax code </w:t>
-      </w:r>
-      <w:commentRangeEnd w:id="0"/>
-      <w:r>
-        <w:rPr>
-          <w:rStyle w:val="CommentReference"/>
-        </w:rPr>
-        <w:commentReference w:id="0"/>
-      </w:r>
-      <w:r>
-        <w:t>defines 7 tax brackets progressing from a 10% marginal rate up to a 39.6% marginal rate.</w:t>
-      </w:r>
-      <w:r>
-        <w:t xml:space="preserve"> The </w:t>
-      </w:r>
-      <w:r>
-        <w:t>actual</w:t>
-      </w:r>
-      <w:r>
-        <w:t xml:space="preserve"> bracket definitions vary depending on fili</w:t>
-      </w:r>
-      <w:r>
-        <w:t>ng status: single, married filing</w:t>
-      </w:r>
-      <w:r>
-        <w:t xml:space="preserve"> jointly, married filing separately…</w:t>
-      </w:r>
-      <w:r>
-        <w:t xml:space="preserve"> </w:t>
-      </w:r>
-      <w:r>
-        <w:t xml:space="preserve">The IRS defines deductions </w:t>
-      </w:r>
-      <w:r>
-        <w:t xml:space="preserve">and exemptions </w:t>
-      </w:r>
-      <w:r>
-        <w:t>allowed from income to reach a taxable income amount. These deductions can be complicated so the IRS also defines a Standard Deduction</w:t>
-      </w:r>
-      <w:r>
-        <w:t xml:space="preserve"> and personal exemptions</w:t>
-      </w:r>
-      <w:r>
-        <w:t xml:space="preserve"> which are</w:t>
-      </w:r>
-      <w:r>
-        <w:t xml:space="preserve"> also dependent on filing status.  </w:t>
-      </w:r>
-    </w:p>
-    <w:p>
-      <w:r>
-        <w:t>Capital</w:t>
-      </w:r>
-      <w:r>
-        <w:t xml:space="preserve"> </w:t>
-      </w:r>
-      <w:r>
-        <w:t>Gains Tax: Capital gains tax is the return on capital investments that have been purchased and held for a year or more before selling to recoup the investment and any gain or loss. Such gains from items not held for a year or more are taxed as ordinary income. The 2017 tax code defines three capital gains tax brackets</w:t>
-      </w:r>
-      <w:r>
-        <w:t xml:space="preserve"> from a 0% marginal rate up to a 20% marginal rate. </w:t>
-      </w:r>
-      <w:r>
-        <w:t xml:space="preserve">As with ordinary tax brackets, these vary depending on filing status. </w:t>
-      </w:r>
-      <w:r>
-        <w:t xml:space="preserve">High earners </w:t>
-      </w:r>
-      <w:r>
-        <w:t xml:space="preserve">also pay a Medicare Net Investment Income tax of 3.8% with threshold amounts that are not indexed to inflation. </w:t>
-      </w:r>
-      <w:r>
-        <w:t xml:space="preserve"> </w:t>
-      </w:r>
-    </w:p>
-    <w:p>
-      <w:r>
-        <w:t>Company Managed Retirement Plans</w:t>
-      </w:r>
-      <w:r>
-        <w:t>:</w:t>
-      </w:r>
-      <w:r>
-        <w:t xml:space="preserve"> 401</w:t>
-      </w:r>
-      <w:r>
-        <w:t>(k), 403(b), 457(b)</w:t>
-      </w:r>
-      <w:r>
-        <w:t>…, Pensions</w:t>
-      </w:r>
-      <w:proofErr w:type="gramStart"/>
-      <w:r>
-        <w:t xml:space="preserve">, </w:t>
-      </w:r>
-      <w:r>
-        <w:rPr>
-          <w:color w:val="FF0000"/>
-        </w:rPr>
-        <w:t>????</w:t>
-      </w:r>
-      <w:proofErr w:type="gramEnd"/>
-      <w:r>
-        <w:t xml:space="preserve"> (401K… fall into what I will call a Tax Deferred Retirement Account (TDRA)</w:t>
-      </w:r>
-      <w:r>
-        <w:t>)</w:t>
-      </w:r>
-    </w:p>
-    <w:p>
-      <w:r>
-        <w:t>Individual Retirement Accounts (IRA):</w:t>
-      </w:r>
-      <w:r>
-        <w:t xml:space="preserve"> </w:t>
-      </w:r>
-      <w:r>
-        <w:t>IRA</w:t>
-      </w:r>
-      <w:r>
-        <w:t>s are</w:t>
-      </w:r>
-      <w:r>
-        <w:t xml:space="preserve"> </w:t>
-      </w:r>
-      <w:r>
-        <w:t>also TDRAs but</w:t>
-      </w:r>
-      <w:r>
-        <w:t xml:space="preserve"> not managed by an employer.</w:t>
-      </w:r>
-      <w:r>
-        <w:t xml:space="preserve"> They have</w:t>
-      </w:r>
-      <w:r>
-        <w:t xml:space="preserve"> a limi</w:t>
-      </w:r>
-      <w:r>
-        <w:t>t to the yearly contribution that</w:t>
-      </w:r>
-      <w:r>
-        <w:t xml:space="preserve"> is the minimum of the defined maximum contribution level and your actual </w:t>
-      </w:r>
-      <w:commentRangeStart w:id="1"/>
-      <w:r>
-        <w:t>ordinary income</w:t>
-      </w:r>
-      <w:commentRangeEnd w:id="1"/>
-      <w:r>
-        <w:rPr>
-          <w:rStyle w:val="CommentReference"/>
-        </w:rPr>
-        <w:commentReference w:id="1"/>
-      </w:r>
-      <w:r>
-        <w:t>. The defined maximum contribution is shared between all IRA and Roth IRA accounts. For 2017 it is $5,</w:t>
-      </w:r>
-      <w:r>
-        <w:t xml:space="preserve">500 with a $1,000 catchup adder if you are over 50 years old. </w:t>
-      </w:r>
-      <w:r>
-        <w:t xml:space="preserve"> </w:t>
-      </w:r>
-      <w:r>
-        <w:t xml:space="preserve">The yearly contribution to an IRA account is tax deductible (i.e., pretax) in most cases but </w:t>
-      </w:r>
-      <w:r>
-        <w:t>whether you participate in a company retirement plan and your earnings level may</w:t>
-      </w:r>
-      <w:r>
-        <w:t xml:space="preserve"> subject</w:t>
-      </w:r>
-      <w:r>
-        <w:t xml:space="preserve"> you</w:t>
-      </w:r>
-      <w:r>
-        <w:t xml:space="preserve"> to a graduated scale till no deduction is allowed. </w:t>
-      </w:r>
-      <w:r>
-        <w:t xml:space="preserve">No contributions are allowed after age 70. </w:t>
-      </w:r>
-    </w:p>
-    <w:p>
-      <w:r>
         <w:t xml:space="preserve">IRA withdrawals before age 59 ½ are both taxed and receive a 10% tax penalty for early withdrawal. Withdrawals made after 59 ½ are taxed as ordinary income with no additional penalty. Once the IRA account owner reaches age 70 ½ they are required to withdraw </w:t>
       </w:r>
       <w:r>
@@ -627,7 +661,6 @@
     </w:p>
     <w:p>
       <w:r>
-        <w:lastRenderedPageBreak/>
         <w:t>Roth IRA:</w:t>
       </w:r>
       <w:r>
@@ -937,6 +970,7 @@
     </w:p>
     <w:p>
       <w:r>
+        <w:lastRenderedPageBreak/>
         <w:t>OK</w:t>
       </w:r>
       <w:r>
@@ -967,11 +1001,7 @@
         <w:t>s</w:t>
       </w:r>
       <w:r>
-        <w:t xml:space="preserve"> it needs a desired spending amount. Without this, the model will not remove any funds from any account that is not required, like the RMD (Require Minimum Distribution). If we are not inclined to maximize our final </w:t>
-      </w:r>
-      <w:r>
-        <w:lastRenderedPageBreak/>
-        <w:t xml:space="preserve">estate, but would rather maximize the funds we can spend each year we need to emphasize the yearly spending component for the object function. With such an object function we </w:t>
+        <w:t xml:space="preserve"> it needs a desired spending amount. Without this, the model will not remove any funds from any account that is not required, like the RMD (Require Minimum Distribution). If we are not inclined to maximize our final estate, but would rather maximize the funds we can spend each year we need to emphasize the yearly spending component for the object function. With such an object function we </w:t>
       </w:r>
       <w:r>
         <w:t xml:space="preserve">might want to specify a maximum spending level, above which we’d rather keep the funds in the estate. </w:t>
@@ -2373,7 +2403,14 @@
         <w:rPr>
           <w:rFonts w:eastAsiaTheme="minorEastAsia"/>
         </w:rPr>
-        <w:t xml:space="preserve"> / deposits</w:t>
+        <w:t xml:space="preserve"> / </w:t>
+      </w:r>
+      <w:r>
+        <w:rPr>
+          <w:rFonts w:eastAsiaTheme="minorEastAsia"/>
+        </w:rPr>
+        <w:lastRenderedPageBreak/>
+        <w:t>deposits</w:t>
       </w:r>
       <w:r>
         <w:rPr>
@@ -2518,14 +2555,7 @@
         <w:rPr>
           <w:rFonts w:eastAsiaTheme="minorEastAsia"/>
         </w:rPr>
-        <w:t xml:space="preserve">) while helping to reinforce the proper filling of the tax </w:t>
-      </w:r>
-      <w:r>
-        <w:rPr>
-          <w:rFonts w:eastAsiaTheme="minorEastAsia"/>
-        </w:rPr>
-        <w:lastRenderedPageBreak/>
-        <w:t xml:space="preserve">brackets. </w:t>
+        <w:t xml:space="preserve">) while helping to reinforce the proper filling of the tax brackets. </w:t>
       </w:r>
       <w:r>
         <w:rPr>
@@ -4591,6 +4621,7 @@
         <w:rPr>
           <w:rFonts w:eastAsiaTheme="minorEastAsia"/>
         </w:rPr>
+        <w:lastRenderedPageBreak/>
         <w:tab/>
       </w:r>
       <m:oMath>
@@ -4929,7 +4960,6 @@
         <w:rPr>
           <w:rFonts w:eastAsiaTheme="minorEastAsia"/>
         </w:rPr>
-        <w:lastRenderedPageBreak/>
         <w:t>Deposits</w:t>
       </w:r>
       <w:r>
@@ -7185,6 +7215,7 @@
         <w:rPr>
           <w:rFonts w:eastAsiaTheme="minorEastAsia"/>
         </w:rPr>
+        <w:lastRenderedPageBreak/>
         <w:tab/>
       </w:r>
       <m:oMath>
@@ -7563,14 +7594,7 @@
         <w:rPr>
           <w:rFonts w:eastAsiaTheme="minorEastAsia"/>
         </w:rPr>
-        <w:t xml:space="preserve">However, the capital gains tax bracket fill must start where the ordinary income bracket fill stopped and </w:t>
-      </w:r>
-      <w:r>
-        <w:rPr>
-          <w:rFonts w:eastAsiaTheme="minorEastAsia"/>
-        </w:rPr>
-        <w:lastRenderedPageBreak/>
-        <w:t xml:space="preserve">continue up from there. </w:t>
+        <w:t xml:space="preserve">However, the capital gains tax bracket fill must start where the ordinary income bracket fill stopped and continue up from there. </w:t>
       </w:r>
       <w:r>
         <w:rPr>
@@ -8890,7 +8914,6 @@
         <w:rPr>
           <w:rFonts w:eastAsiaTheme="minorEastAsia"/>
         </w:rPr>
-        <w:lastRenderedPageBreak/>
         <w:t xml:space="preserve">Object function: Minimize </w:t>
       </w:r>
       <w:proofErr w:type="spellStart"/>
@@ -13506,6 +13529,7 @@
         <w:rPr>
           <w:rFonts w:eastAsiaTheme="minorEastAsia"/>
         </w:rPr>
+        <w:lastRenderedPageBreak/>
         <w:tab/>
       </w:r>
       <m:oMath>
@@ -14055,7 +14079,6 @@
         <w:rPr>
           <w:rFonts w:eastAsiaTheme="minorEastAsia"/>
         </w:rPr>
-        <w:lastRenderedPageBreak/>
         <w:tab/>
       </w:r>
       <m:oMath>
@@ -15326,6 +15349,7 @@
       <w:proofErr w:type="spellStart"/>
       <w:proofErr w:type="gramStart"/>
       <w:r>
+        <w:lastRenderedPageBreak/>
         <w:t>m</w:t>
       </w:r>
       <w:r>
@@ -15398,7 +15422,6 @@
     <w:p>
       <w:proofErr w:type="gramStart"/>
       <w:r>
-        <w:lastRenderedPageBreak/>
         <w:t>n</w:t>
       </w:r>
       <w:proofErr w:type="gramEnd"/>
@@ -16226,6 +16249,7 @@
         <w:rPr>
           <w:rFonts w:eastAsiaTheme="minorEastAsia"/>
         </w:rPr>
+        <w:lastRenderedPageBreak/>
         <w:t xml:space="preserve">Consolidated </w:t>
       </w:r>
       <w:proofErr w:type="spellStart"/>
@@ -16337,7 +16361,6 @@
         <w:rPr>
           <w:rFonts w:eastAsiaTheme="minorEastAsia"/>
         </w:rPr>
-        <w:lastRenderedPageBreak/>
         <w:t xml:space="preserve">Add a discussion of the withdrawal schedule for ATRSI accounts specifically that the withdrawn money has to match the fraction for basis vs. non-basis. </w:t>
       </w:r>
     </w:p>
@@ -16398,7 +16421,6 @@
         </w:rPr>
         <w:t xml:space="preserve"> (</w:t>
       </w:r>
-      <w:bookmarkStart w:id="2" w:name="_GoBack"/>
       <w:r>
         <w:rPr>
           <w:rFonts w:eastAsiaTheme="minorEastAsia"/>
@@ -16406,7 +16428,6 @@
         </w:rPr>
         <w:t>Version 1</w:t>
       </w:r>
-      <w:bookmarkEnd w:id="2"/>
       <w:r>
         <w:rPr>
           <w:rFonts w:eastAsiaTheme="minorEastAsia"/>
@@ -17395,6 +17416,7 @@
         <w:rPr>
           <w:rFonts w:eastAsiaTheme="minorEastAsia"/>
         </w:rPr>
+        <w:lastRenderedPageBreak/>
         <w:t>4% initial amount forever, or with inflation, or adjust to 4% each year</w:t>
       </w:r>
       <w:r>
@@ -17450,7 +17472,6 @@
         <w:rPr>
           <w:rFonts w:eastAsiaTheme="minorEastAsia"/>
         </w:rPr>
-        <w:lastRenderedPageBreak/>
         <w:t>CR</w:t>
       </w:r>
     </w:p>
@@ -17559,8 +17580,8 @@
 </file>
 
 <file path=word/comments.xml><?xml version="1.0" encoding="utf-8"?>
-<w:comments xmlns:wpc="http://schemas.microsoft.com/office/word/2010/wordprocessingCanvas" xmlns:mc="http://schemas.openxmlformats.org/markup-compatibility/2006" xmlns:o="urn:schemas-microsoft-com:office:office" xmlns:r="http://schemas.openxmlformats.org/officeDocument/2006/relationships" xmlns:m="http://schemas.openxmlformats.org/officeDocument/2006/math" xmlns:v="urn:schemas-microsoft-com:vml" xmlns:wp14="http://schemas.microsoft.com/office/word/2010/wordprocessingDrawing" xmlns:wp="http://schemas.openxmlformats.org/drawingml/2006/wordprocessingDrawing" xmlns:w10="urn:schemas-microsoft-com:office:word" xmlns:w="http://schemas.openxmlformats.org/wordprocessingml/2006/main" xmlns:w14="http://schemas.microsoft.com/office/word/2010/wordml" xmlns:wpg="http://schemas.microsoft.com/office/word/2010/wordprocessingGroup" xmlns:wpi="http://schemas.microsoft.com/office/word/2010/wordprocessingInk" xmlns:wne="http://schemas.microsoft.com/office/word/2006/wordml" xmlns:wps="http://schemas.microsoft.com/office/word/2010/wordprocessingShape" mc:Ignorable="w14 wp14">
-  <w:comment w:id="0" w:author="Microsoft account" w:date="2017-11-07T15:23:00Z" w:initials="Ma">
+<w:comments xmlns:wpc="http://schemas.microsoft.com/office/word/2010/wordprocessingCanvas" xmlns:mc="http://schemas.openxmlformats.org/markup-compatibility/2006" xmlns:o="urn:schemas-microsoft-com:office:office" xmlns:r="http://schemas.openxmlformats.org/officeDocument/2006/relationships" xmlns:m="http://schemas.openxmlformats.org/officeDocument/2006/math" xmlns:v="urn:schemas-microsoft-com:vml" xmlns:wp14="http://schemas.microsoft.com/office/word/2010/wordprocessingDrawing" xmlns:wp="http://schemas.openxmlformats.org/drawingml/2006/wordprocessingDrawing" xmlns:w10="urn:schemas-microsoft-com:office:word" xmlns:w="http://schemas.openxmlformats.org/wordprocessingml/2006/main" xmlns:w14="http://schemas.microsoft.com/office/word/2010/wordml" xmlns:w15="http://schemas.microsoft.com/office/word/2012/wordml" xmlns:wpg="http://schemas.microsoft.com/office/word/2010/wordprocessingGroup" xmlns:wpi="http://schemas.microsoft.com/office/word/2010/wordprocessingInk" xmlns:wne="http://schemas.microsoft.com/office/word/2006/wordml" xmlns:wps="http://schemas.microsoft.com/office/word/2010/wordprocessingShape" mc:Ignorable="w14 w15 wp14">
+  <w:comment w:id="1" w:author="Microsoft account" w:date="2017-11-07T15:23:00Z" w:initials="Ma">
     <w:p>
       <w:pPr>
         <w:pStyle w:val="CommentText"/>
@@ -17576,7 +17597,7 @@
       </w:r>
     </w:p>
   </w:comment>
-  <w:comment w:id="1" w:author="Microsoft account" w:date="2017-11-07T15:21:00Z" w:initials="Ma">
+  <w:comment w:id="2" w:author="Microsoft account" w:date="2017-11-07T15:21:00Z" w:initials="Ma">
     <w:p>
       <w:pPr>
         <w:pStyle w:val="CommentText"/>
@@ -17603,7 +17624,7 @@
 </file>
 
 <file path=word/endnotes.xml><?xml version="1.0" encoding="utf-8"?>
-<w:endnotes xmlns:wpc="http://schemas.microsoft.com/office/word/2010/wordprocessingCanvas" xmlns:mc="http://schemas.openxmlformats.org/markup-compatibility/2006" xmlns:o="urn:schemas-microsoft-com:office:office" xmlns:r="http://schemas.openxmlformats.org/officeDocument/2006/relationships" xmlns:m="http://schemas.openxmlformats.org/officeDocument/2006/math" xmlns:v="urn:schemas-microsoft-com:vml" xmlns:wp14="http://schemas.microsoft.com/office/word/2010/wordprocessingDrawing" xmlns:wp="http://schemas.openxmlformats.org/drawingml/2006/wordprocessingDrawing" xmlns:w10="urn:schemas-microsoft-com:office:word" xmlns:w="http://schemas.openxmlformats.org/wordprocessingml/2006/main" xmlns:w14="http://schemas.microsoft.com/office/word/2010/wordml" xmlns:wpg="http://schemas.microsoft.com/office/word/2010/wordprocessingGroup" xmlns:wpi="http://schemas.microsoft.com/office/word/2010/wordprocessingInk" xmlns:wne="http://schemas.microsoft.com/office/word/2006/wordml" xmlns:wps="http://schemas.microsoft.com/office/word/2010/wordprocessingShape" mc:Ignorable="w14 wp14">
+<w:endnotes xmlns:wpc="http://schemas.microsoft.com/office/word/2010/wordprocessingCanvas" xmlns:mc="http://schemas.openxmlformats.org/markup-compatibility/2006" xmlns:o="urn:schemas-microsoft-com:office:office" xmlns:r="http://schemas.openxmlformats.org/officeDocument/2006/relationships" xmlns:m="http://schemas.openxmlformats.org/officeDocument/2006/math" xmlns:v="urn:schemas-microsoft-com:vml" xmlns:wp14="http://schemas.microsoft.com/office/word/2010/wordprocessingDrawing" xmlns:wp="http://schemas.openxmlformats.org/drawingml/2006/wordprocessingDrawing" xmlns:w10="urn:schemas-microsoft-com:office:word" xmlns:w="http://schemas.openxmlformats.org/wordprocessingml/2006/main" xmlns:w14="http://schemas.microsoft.com/office/word/2010/wordml" xmlns:w15="http://schemas.microsoft.com/office/word/2012/wordml" xmlns:wpg="http://schemas.microsoft.com/office/word/2010/wordprocessingGroup" xmlns:wpi="http://schemas.microsoft.com/office/word/2010/wordprocessingInk" xmlns:wne="http://schemas.microsoft.com/office/word/2006/wordml" xmlns:wps="http://schemas.microsoft.com/office/word/2010/wordprocessingShape" mc:Ignorable="w14 w15 wp14">
   <w:endnote w:type="separator" w:id="-1">
     <w:p>
       <w:pPr>
@@ -17628,7 +17649,7 @@
 </file>
 
 <file path=word/footer1.xml><?xml version="1.0" encoding="utf-8"?>
-<w:ftr xmlns:wpc="http://schemas.microsoft.com/office/word/2010/wordprocessingCanvas" xmlns:mc="http://schemas.openxmlformats.org/markup-compatibility/2006" xmlns:o="urn:schemas-microsoft-com:office:office" xmlns:r="http://schemas.openxmlformats.org/officeDocument/2006/relationships" xmlns:m="http://schemas.openxmlformats.org/officeDocument/2006/math" xmlns:v="urn:schemas-microsoft-com:vml" xmlns:wp14="http://schemas.microsoft.com/office/word/2010/wordprocessingDrawing" xmlns:wp="http://schemas.openxmlformats.org/drawingml/2006/wordprocessingDrawing" xmlns:w10="urn:schemas-microsoft-com:office:word" xmlns:w="http://schemas.openxmlformats.org/wordprocessingml/2006/main" xmlns:w14="http://schemas.microsoft.com/office/word/2010/wordml" xmlns:wpg="http://schemas.microsoft.com/office/word/2010/wordprocessingGroup" xmlns:wpi="http://schemas.microsoft.com/office/word/2010/wordprocessingInk" xmlns:wne="http://schemas.microsoft.com/office/word/2006/wordml" xmlns:wps="http://schemas.microsoft.com/office/word/2010/wordprocessingShape" mc:Ignorable="w14 wp14">
+<w:ftr xmlns:wpc="http://schemas.microsoft.com/office/word/2010/wordprocessingCanvas" xmlns:mc="http://schemas.openxmlformats.org/markup-compatibility/2006" xmlns:o="urn:schemas-microsoft-com:office:office" xmlns:r="http://schemas.openxmlformats.org/officeDocument/2006/relationships" xmlns:m="http://schemas.openxmlformats.org/officeDocument/2006/math" xmlns:v="urn:schemas-microsoft-com:vml" xmlns:wp14="http://schemas.microsoft.com/office/word/2010/wordprocessingDrawing" xmlns:wp="http://schemas.openxmlformats.org/drawingml/2006/wordprocessingDrawing" xmlns:w10="urn:schemas-microsoft-com:office:word" xmlns:w="http://schemas.openxmlformats.org/wordprocessingml/2006/main" xmlns:w14="http://schemas.microsoft.com/office/word/2010/wordml" xmlns:w15="http://schemas.microsoft.com/office/word/2012/wordml" xmlns:wpg="http://schemas.microsoft.com/office/word/2010/wordprocessingGroup" xmlns:wpi="http://schemas.microsoft.com/office/word/2010/wordprocessingInk" xmlns:wne="http://schemas.microsoft.com/office/word/2006/wordml" xmlns:wps="http://schemas.microsoft.com/office/word/2010/wordprocessingShape" mc:Ignorable="w14 w15 wp14">
   <w:p>
     <w:pPr>
       <w:pStyle w:val="Footer"/>
@@ -17638,7 +17659,7 @@
 </file>
 
 <file path=word/footer2.xml><?xml version="1.0" encoding="utf-8"?>
-<w:ftr xmlns:wpc="http://schemas.microsoft.com/office/word/2010/wordprocessingCanvas" xmlns:mc="http://schemas.openxmlformats.org/markup-compatibility/2006" xmlns:o="urn:schemas-microsoft-com:office:office" xmlns:r="http://schemas.openxmlformats.org/officeDocument/2006/relationships" xmlns:m="http://schemas.openxmlformats.org/officeDocument/2006/math" xmlns:v="urn:schemas-microsoft-com:vml" xmlns:wp14="http://schemas.microsoft.com/office/word/2010/wordprocessingDrawing" xmlns:wp="http://schemas.openxmlformats.org/drawingml/2006/wordprocessingDrawing" xmlns:w10="urn:schemas-microsoft-com:office:word" xmlns:w="http://schemas.openxmlformats.org/wordprocessingml/2006/main" xmlns:w14="http://schemas.microsoft.com/office/word/2010/wordml" xmlns:wpg="http://schemas.microsoft.com/office/word/2010/wordprocessingGroup" xmlns:wpi="http://schemas.microsoft.com/office/word/2010/wordprocessingInk" xmlns:wne="http://schemas.microsoft.com/office/word/2006/wordml" xmlns:wps="http://schemas.microsoft.com/office/word/2010/wordprocessingShape" mc:Ignorable="w14 wp14">
+<w:ftr xmlns:wpc="http://schemas.microsoft.com/office/word/2010/wordprocessingCanvas" xmlns:mc="http://schemas.openxmlformats.org/markup-compatibility/2006" xmlns:o="urn:schemas-microsoft-com:office:office" xmlns:r="http://schemas.openxmlformats.org/officeDocument/2006/relationships" xmlns:m="http://schemas.openxmlformats.org/officeDocument/2006/math" xmlns:v="urn:schemas-microsoft-com:vml" xmlns:wp14="http://schemas.microsoft.com/office/word/2010/wordprocessingDrawing" xmlns:wp="http://schemas.openxmlformats.org/drawingml/2006/wordprocessingDrawing" xmlns:w10="urn:schemas-microsoft-com:office:word" xmlns:w="http://schemas.openxmlformats.org/wordprocessingml/2006/main" xmlns:w14="http://schemas.microsoft.com/office/word/2010/wordml" xmlns:w15="http://schemas.microsoft.com/office/word/2012/wordml" xmlns:wpg="http://schemas.microsoft.com/office/word/2010/wordprocessingGroup" xmlns:wpi="http://schemas.microsoft.com/office/word/2010/wordprocessingInk" xmlns:wne="http://schemas.microsoft.com/office/word/2006/wordml" xmlns:wps="http://schemas.microsoft.com/office/word/2010/wordprocessingShape" mc:Ignorable="w14 w15 wp14">
   <w:sdt>
     <w:sdtPr>
       <w:rPr>
@@ -17698,7 +17719,7 @@
             <w:sz w:val="28"/>
             <w:szCs w:val="28"/>
           </w:rPr>
-          <w:t>11</w:t>
+          <w:t>12</w:t>
         </w:r>
         <w:r>
           <w:rPr>
@@ -17721,7 +17742,7 @@
 </file>
 
 <file path=word/footer3.xml><?xml version="1.0" encoding="utf-8"?>
-<w:ftr xmlns:wpc="http://schemas.microsoft.com/office/word/2010/wordprocessingCanvas" xmlns:mc="http://schemas.openxmlformats.org/markup-compatibility/2006" xmlns:o="urn:schemas-microsoft-com:office:office" xmlns:r="http://schemas.openxmlformats.org/officeDocument/2006/relationships" xmlns:m="http://schemas.openxmlformats.org/officeDocument/2006/math" xmlns:v="urn:schemas-microsoft-com:vml" xmlns:wp14="http://schemas.microsoft.com/office/word/2010/wordprocessingDrawing" xmlns:wp="http://schemas.openxmlformats.org/drawingml/2006/wordprocessingDrawing" xmlns:w10="urn:schemas-microsoft-com:office:word" xmlns:w="http://schemas.openxmlformats.org/wordprocessingml/2006/main" xmlns:w14="http://schemas.microsoft.com/office/word/2010/wordml" xmlns:wpg="http://schemas.microsoft.com/office/word/2010/wordprocessingGroup" xmlns:wpi="http://schemas.microsoft.com/office/word/2010/wordprocessingInk" xmlns:wne="http://schemas.microsoft.com/office/word/2006/wordml" xmlns:wps="http://schemas.microsoft.com/office/word/2010/wordprocessingShape" mc:Ignorable="w14 wp14">
+<w:ftr xmlns:wpc="http://schemas.microsoft.com/office/word/2010/wordprocessingCanvas" xmlns:mc="http://schemas.openxmlformats.org/markup-compatibility/2006" xmlns:o="urn:schemas-microsoft-com:office:office" xmlns:r="http://schemas.openxmlformats.org/officeDocument/2006/relationships" xmlns:m="http://schemas.openxmlformats.org/officeDocument/2006/math" xmlns:v="urn:schemas-microsoft-com:vml" xmlns:wp14="http://schemas.microsoft.com/office/word/2010/wordprocessingDrawing" xmlns:wp="http://schemas.openxmlformats.org/drawingml/2006/wordprocessingDrawing" xmlns:w10="urn:schemas-microsoft-com:office:word" xmlns:w="http://schemas.openxmlformats.org/wordprocessingml/2006/main" xmlns:w14="http://schemas.microsoft.com/office/word/2010/wordml" xmlns:w15="http://schemas.microsoft.com/office/word/2012/wordml" xmlns:wpg="http://schemas.microsoft.com/office/word/2010/wordprocessingGroup" xmlns:wpi="http://schemas.microsoft.com/office/word/2010/wordprocessingInk" xmlns:wne="http://schemas.microsoft.com/office/word/2006/wordml" xmlns:wps="http://schemas.microsoft.com/office/word/2010/wordprocessingShape" mc:Ignorable="w14 w15 wp14">
   <w:p>
     <w:pPr>
       <w:pStyle w:val="Footer"/>
@@ -17731,7 +17752,7 @@
 </file>
 
 <file path=word/footnotes.xml><?xml version="1.0" encoding="utf-8"?>
-<w:footnotes xmlns:wpc="http://schemas.microsoft.com/office/word/2010/wordprocessingCanvas" xmlns:mc="http://schemas.openxmlformats.org/markup-compatibility/2006" xmlns:o="urn:schemas-microsoft-com:office:office" xmlns:r="http://schemas.openxmlformats.org/officeDocument/2006/relationships" xmlns:m="http://schemas.openxmlformats.org/officeDocument/2006/math" xmlns:v="urn:schemas-microsoft-com:vml" xmlns:wp14="http://schemas.microsoft.com/office/word/2010/wordprocessingDrawing" xmlns:wp="http://schemas.openxmlformats.org/drawingml/2006/wordprocessingDrawing" xmlns:w10="urn:schemas-microsoft-com:office:word" xmlns:w="http://schemas.openxmlformats.org/wordprocessingml/2006/main" xmlns:w14="http://schemas.microsoft.com/office/word/2010/wordml" xmlns:wpg="http://schemas.microsoft.com/office/word/2010/wordprocessingGroup" xmlns:wpi="http://schemas.microsoft.com/office/word/2010/wordprocessingInk" xmlns:wne="http://schemas.microsoft.com/office/word/2006/wordml" xmlns:wps="http://schemas.microsoft.com/office/word/2010/wordprocessingShape" mc:Ignorable="w14 wp14">
+<w:footnotes xmlns:wpc="http://schemas.microsoft.com/office/word/2010/wordprocessingCanvas" xmlns:mc="http://schemas.openxmlformats.org/markup-compatibility/2006" xmlns:o="urn:schemas-microsoft-com:office:office" xmlns:r="http://schemas.openxmlformats.org/officeDocument/2006/relationships" xmlns:m="http://schemas.openxmlformats.org/officeDocument/2006/math" xmlns:v="urn:schemas-microsoft-com:vml" xmlns:wp14="http://schemas.microsoft.com/office/word/2010/wordprocessingDrawing" xmlns:wp="http://schemas.openxmlformats.org/drawingml/2006/wordprocessingDrawing" xmlns:w10="urn:schemas-microsoft-com:office:word" xmlns:w="http://schemas.openxmlformats.org/wordprocessingml/2006/main" xmlns:w14="http://schemas.microsoft.com/office/word/2010/wordml" xmlns:w15="http://schemas.microsoft.com/office/word/2012/wordml" xmlns:wpg="http://schemas.microsoft.com/office/word/2010/wordprocessingGroup" xmlns:wpi="http://schemas.microsoft.com/office/word/2010/wordprocessingInk" xmlns:wne="http://schemas.microsoft.com/office/word/2006/wordml" xmlns:wps="http://schemas.microsoft.com/office/word/2010/wordprocessingShape" mc:Ignorable="w14 w15 wp14">
   <w:footnote w:type="separator" w:id="-1">
     <w:p>
       <w:pPr>
@@ -18052,7 +18073,7 @@
 </file>
 
 <file path=word/header1.xml><?xml version="1.0" encoding="utf-8"?>
-<w:hdr xmlns:wpc="http://schemas.microsoft.com/office/word/2010/wordprocessingCanvas" xmlns:mc="http://schemas.openxmlformats.org/markup-compatibility/2006" xmlns:o="urn:schemas-microsoft-com:office:office" xmlns:r="http://schemas.openxmlformats.org/officeDocument/2006/relationships" xmlns:m="http://schemas.openxmlformats.org/officeDocument/2006/math" xmlns:v="urn:schemas-microsoft-com:vml" xmlns:wp14="http://schemas.microsoft.com/office/word/2010/wordprocessingDrawing" xmlns:wp="http://schemas.openxmlformats.org/drawingml/2006/wordprocessingDrawing" xmlns:w10="urn:schemas-microsoft-com:office:word" xmlns:w="http://schemas.openxmlformats.org/wordprocessingml/2006/main" xmlns:w14="http://schemas.microsoft.com/office/word/2010/wordml" xmlns:wpg="http://schemas.microsoft.com/office/word/2010/wordprocessingGroup" xmlns:wpi="http://schemas.microsoft.com/office/word/2010/wordprocessingInk" xmlns:wne="http://schemas.microsoft.com/office/word/2006/wordml" xmlns:wps="http://schemas.microsoft.com/office/word/2010/wordprocessingShape" mc:Ignorable="w14 wp14">
+<w:hdr xmlns:wpc="http://schemas.microsoft.com/office/word/2010/wordprocessingCanvas" xmlns:mc="http://schemas.openxmlformats.org/markup-compatibility/2006" xmlns:o="urn:schemas-microsoft-com:office:office" xmlns:r="http://schemas.openxmlformats.org/officeDocument/2006/relationships" xmlns:m="http://schemas.openxmlformats.org/officeDocument/2006/math" xmlns:v="urn:schemas-microsoft-com:vml" xmlns:wp14="http://schemas.microsoft.com/office/word/2010/wordprocessingDrawing" xmlns:wp="http://schemas.openxmlformats.org/drawingml/2006/wordprocessingDrawing" xmlns:w10="urn:schemas-microsoft-com:office:word" xmlns:w="http://schemas.openxmlformats.org/wordprocessingml/2006/main" xmlns:w14="http://schemas.microsoft.com/office/word/2010/wordml" xmlns:w15="http://schemas.microsoft.com/office/word/2012/wordml" xmlns:wpg="http://schemas.microsoft.com/office/word/2010/wordprocessingGroup" xmlns:wpi="http://schemas.microsoft.com/office/word/2010/wordprocessingInk" xmlns:wne="http://schemas.microsoft.com/office/word/2006/wordml" xmlns:wps="http://schemas.microsoft.com/office/word/2010/wordprocessingShape" mc:Ignorable="w14 w15 wp14">
   <w:p>
     <w:pPr>
       <w:pStyle w:val="Header"/>
@@ -18062,7 +18083,7 @@
 </file>
 
 <file path=word/header2.xml><?xml version="1.0" encoding="utf-8"?>
-<w:hdr xmlns:wpc="http://schemas.microsoft.com/office/word/2010/wordprocessingCanvas" xmlns:mc="http://schemas.openxmlformats.org/markup-compatibility/2006" xmlns:o="urn:schemas-microsoft-com:office:office" xmlns:r="http://schemas.openxmlformats.org/officeDocument/2006/relationships" xmlns:m="http://schemas.openxmlformats.org/officeDocument/2006/math" xmlns:v="urn:schemas-microsoft-com:vml" xmlns:wp14="http://schemas.microsoft.com/office/word/2010/wordprocessingDrawing" xmlns:wp="http://schemas.openxmlformats.org/drawingml/2006/wordprocessingDrawing" xmlns:w10="urn:schemas-microsoft-com:office:word" xmlns:w="http://schemas.openxmlformats.org/wordprocessingml/2006/main" xmlns:w14="http://schemas.microsoft.com/office/word/2010/wordml" xmlns:wpg="http://schemas.microsoft.com/office/word/2010/wordprocessingGroup" xmlns:wpi="http://schemas.microsoft.com/office/word/2010/wordprocessingInk" xmlns:wne="http://schemas.microsoft.com/office/word/2006/wordml" xmlns:wps="http://schemas.microsoft.com/office/word/2010/wordprocessingShape" mc:Ignorable="w14 wp14">
+<w:hdr xmlns:wpc="http://schemas.microsoft.com/office/word/2010/wordprocessingCanvas" xmlns:mc="http://schemas.openxmlformats.org/markup-compatibility/2006" xmlns:o="urn:schemas-microsoft-com:office:office" xmlns:r="http://schemas.openxmlformats.org/officeDocument/2006/relationships" xmlns:m="http://schemas.openxmlformats.org/officeDocument/2006/math" xmlns:v="urn:schemas-microsoft-com:vml" xmlns:wp14="http://schemas.microsoft.com/office/word/2010/wordprocessingDrawing" xmlns:wp="http://schemas.openxmlformats.org/drawingml/2006/wordprocessingDrawing" xmlns:w10="urn:schemas-microsoft-com:office:word" xmlns:w="http://schemas.openxmlformats.org/wordprocessingml/2006/main" xmlns:w14="http://schemas.microsoft.com/office/word/2010/wordml" xmlns:w15="http://schemas.microsoft.com/office/word/2012/wordml" xmlns:wpg="http://schemas.microsoft.com/office/word/2010/wordprocessingGroup" xmlns:wpi="http://schemas.microsoft.com/office/word/2010/wordprocessingInk" xmlns:wne="http://schemas.microsoft.com/office/word/2006/wordml" xmlns:wps="http://schemas.microsoft.com/office/word/2010/wordprocessingShape" mc:Ignorable="w14 w15 wp14">
   <w:p>
     <w:pPr>
       <w:pStyle w:val="Header"/>
@@ -18072,7 +18093,7 @@
 </file>
 
 <file path=word/header3.xml><?xml version="1.0" encoding="utf-8"?>
-<w:hdr xmlns:wpc="http://schemas.microsoft.com/office/word/2010/wordprocessingCanvas" xmlns:mc="http://schemas.openxmlformats.org/markup-compatibility/2006" xmlns:o="urn:schemas-microsoft-com:office:office" xmlns:r="http://schemas.openxmlformats.org/officeDocument/2006/relationships" xmlns:m="http://schemas.openxmlformats.org/officeDocument/2006/math" xmlns:v="urn:schemas-microsoft-com:vml" xmlns:wp14="http://schemas.microsoft.com/office/word/2010/wordprocessingDrawing" xmlns:wp="http://schemas.openxmlformats.org/drawingml/2006/wordprocessingDrawing" xmlns:w10="urn:schemas-microsoft-com:office:word" xmlns:w="http://schemas.openxmlformats.org/wordprocessingml/2006/main" xmlns:w14="http://schemas.microsoft.com/office/word/2010/wordml" xmlns:wpg="http://schemas.microsoft.com/office/word/2010/wordprocessingGroup" xmlns:wpi="http://schemas.microsoft.com/office/word/2010/wordprocessingInk" xmlns:wne="http://schemas.microsoft.com/office/word/2006/wordml" xmlns:wps="http://schemas.microsoft.com/office/word/2010/wordprocessingShape" mc:Ignorable="w14 wp14">
+<w:hdr xmlns:wpc="http://schemas.microsoft.com/office/word/2010/wordprocessingCanvas" xmlns:mc="http://schemas.openxmlformats.org/markup-compatibility/2006" xmlns:o="urn:schemas-microsoft-com:office:office" xmlns:r="http://schemas.openxmlformats.org/officeDocument/2006/relationships" xmlns:m="http://schemas.openxmlformats.org/officeDocument/2006/math" xmlns:v="urn:schemas-microsoft-com:vml" xmlns:wp14="http://schemas.microsoft.com/office/word/2010/wordprocessingDrawing" xmlns:wp="http://schemas.openxmlformats.org/drawingml/2006/wordprocessingDrawing" xmlns:w10="urn:schemas-microsoft-com:office:word" xmlns:w="http://schemas.openxmlformats.org/wordprocessingml/2006/main" xmlns:w14="http://schemas.microsoft.com/office/word/2010/wordml" xmlns:w15="http://schemas.microsoft.com/office/word/2012/wordml" xmlns:wpg="http://schemas.microsoft.com/office/word/2010/wordprocessingGroup" xmlns:wpi="http://schemas.microsoft.com/office/word/2010/wordprocessingInk" xmlns:wne="http://schemas.microsoft.com/office/word/2006/wordml" xmlns:wps="http://schemas.microsoft.com/office/word/2010/wordprocessingShape" mc:Ignorable="w14 w15 wp14">
   <w:p>
     <w:pPr>
       <w:pStyle w:val="Header"/>
@@ -18082,8 +18103,8 @@
 </file>
 
 <file path=word/numbering.xml><?xml version="1.0" encoding="utf-8"?>
-<w:numbering xmlns:wpc="http://schemas.microsoft.com/office/word/2010/wordprocessingCanvas" xmlns:mc="http://schemas.openxmlformats.org/markup-compatibility/2006" xmlns:o="urn:schemas-microsoft-com:office:office" xmlns:r="http://schemas.openxmlformats.org/officeDocument/2006/relationships" xmlns:m="http://schemas.openxmlformats.org/officeDocument/2006/math" xmlns:v="urn:schemas-microsoft-com:vml" xmlns:wp14="http://schemas.microsoft.com/office/word/2010/wordprocessingDrawing" xmlns:wp="http://schemas.openxmlformats.org/drawingml/2006/wordprocessingDrawing" xmlns:w10="urn:schemas-microsoft-com:office:word" xmlns:w="http://schemas.openxmlformats.org/wordprocessingml/2006/main" xmlns:w14="http://schemas.microsoft.com/office/word/2010/wordml" xmlns:wpg="http://schemas.microsoft.com/office/word/2010/wordprocessingGroup" xmlns:wpi="http://schemas.microsoft.com/office/word/2010/wordprocessingInk" xmlns:wne="http://schemas.microsoft.com/office/word/2006/wordml" xmlns:wps="http://schemas.microsoft.com/office/word/2010/wordprocessingShape" mc:Ignorable="w14 wp14">
-  <w:abstractNum w:abstractNumId="0">
+<w:numbering xmlns:wpc="http://schemas.microsoft.com/office/word/2010/wordprocessingCanvas" xmlns:mc="http://schemas.openxmlformats.org/markup-compatibility/2006" xmlns:o="urn:schemas-microsoft-com:office:office" xmlns:r="http://schemas.openxmlformats.org/officeDocument/2006/relationships" xmlns:m="http://schemas.openxmlformats.org/officeDocument/2006/math" xmlns:v="urn:schemas-microsoft-com:vml" xmlns:wp14="http://schemas.microsoft.com/office/word/2010/wordprocessingDrawing" xmlns:wp="http://schemas.openxmlformats.org/drawingml/2006/wordprocessingDrawing" xmlns:w10="urn:schemas-microsoft-com:office:word" xmlns:w="http://schemas.openxmlformats.org/wordprocessingml/2006/main" xmlns:w14="http://schemas.microsoft.com/office/word/2010/wordml" xmlns:w15="http://schemas.microsoft.com/office/word/2012/wordml" xmlns:wpg="http://schemas.microsoft.com/office/word/2010/wordprocessingGroup" xmlns:wpi="http://schemas.microsoft.com/office/word/2010/wordprocessingInk" xmlns:wne="http://schemas.microsoft.com/office/word/2006/wordml" xmlns:wps="http://schemas.microsoft.com/office/word/2010/wordprocessingShape" mc:Ignorable="w14 w15 wp14">
+  <w:abstractNum w:abstractNumId="0" w15:restartNumberingAfterBreak="0">
     <w:nsid w:val="08FD125B"/>
     <w:multiLevelType w:val="hybridMultilevel"/>
     <w:tmpl w:val="B4D29462"/>
@@ -18195,7 +18216,7 @@
       </w:rPr>
     </w:lvl>
   </w:abstractNum>
-  <w:abstractNum w:abstractNumId="1">
+  <w:abstractNum w:abstractNumId="1" w15:restartNumberingAfterBreak="0">
     <w:nsid w:val="1E1C3C3E"/>
     <w:multiLevelType w:val="hybridMultilevel"/>
     <w:tmpl w:val="05DC30E8"/>
@@ -18307,7 +18328,7 @@
       </w:rPr>
     </w:lvl>
   </w:abstractNum>
-  <w:abstractNum w:abstractNumId="2">
+  <w:abstractNum w:abstractNumId="2" w15:restartNumberingAfterBreak="0">
     <w:nsid w:val="205B7E19"/>
     <w:multiLevelType w:val="hybridMultilevel"/>
     <w:tmpl w:val="F886B404"/>
@@ -18419,7 +18440,7 @@
       </w:rPr>
     </w:lvl>
   </w:abstractNum>
-  <w:abstractNum w:abstractNumId="3">
+  <w:abstractNum w:abstractNumId="3" w15:restartNumberingAfterBreak="0">
     <w:nsid w:val="206879FD"/>
     <w:multiLevelType w:val="hybridMultilevel"/>
     <w:tmpl w:val="3E583164"/>
@@ -18508,7 +18529,7 @@
       </w:pPr>
     </w:lvl>
   </w:abstractNum>
-  <w:abstractNum w:abstractNumId="4">
+  <w:abstractNum w:abstractNumId="4" w15:restartNumberingAfterBreak="0">
     <w:nsid w:val="60501833"/>
     <w:multiLevelType w:val="hybridMultilevel"/>
     <w:tmpl w:val="00E6F5F8"/>
@@ -18624,7 +18645,7 @@
 </file>
 
 <file path=word/styles.xml><?xml version="1.0" encoding="utf-8"?>
-<w:styles xmlns:mc="http://schemas.openxmlformats.org/markup-compatibility/2006" xmlns:r="http://schemas.openxmlformats.org/officeDocument/2006/relationships" xmlns:w="http://schemas.openxmlformats.org/wordprocessingml/2006/main" xmlns:w14="http://schemas.microsoft.com/office/word/2010/wordml" mc:Ignorable="w14">
+<w:styles xmlns:mc="http://schemas.openxmlformats.org/markup-compatibility/2006" xmlns:r="http://schemas.openxmlformats.org/officeDocument/2006/relationships" xmlns:w="http://schemas.openxmlformats.org/wordprocessingml/2006/main" xmlns:w14="http://schemas.microsoft.com/office/word/2010/wordml" xmlns:w15="http://schemas.microsoft.com/office/word/2012/wordml" mc:Ignorable="w14 w15">
   <w:docDefaults>
     <w:rPrDefault>
       <w:rPr>
@@ -18640,570 +18661,378 @@
       </w:pPr>
     </w:pPrDefault>
   </w:docDefaults>
-  <w:latentStyles w:defLockedState="0" w:defUIPriority="99" w:defSemiHidden="1" w:defUnhideWhenUsed="1" w:defQFormat="0" w:count="267">
-    <w:lsdException w:name="Normal" w:semiHidden="0" w:uiPriority="0" w:unhideWhenUsed="0" w:qFormat="1"/>
-    <w:lsdException w:name="heading 1" w:semiHidden="0" w:uiPriority="9" w:unhideWhenUsed="0" w:qFormat="1"/>
-    <w:lsdException w:name="heading 2" w:uiPriority="9" w:qFormat="1"/>
-    <w:lsdException w:name="heading 3" w:uiPriority="9" w:qFormat="1"/>
-    <w:lsdException w:name="heading 4" w:uiPriority="9" w:qFormat="1"/>
-    <w:lsdException w:name="heading 5" w:uiPriority="9" w:qFormat="1"/>
-    <w:lsdException w:name="heading 6" w:uiPriority="9" w:qFormat="1"/>
-    <w:lsdException w:name="heading 7" w:uiPriority="9" w:qFormat="1"/>
-    <w:lsdException w:name="heading 8" w:uiPriority="9" w:qFormat="1"/>
-    <w:lsdException w:name="heading 9" w:uiPriority="9" w:qFormat="1"/>
-    <w:lsdException w:name="toc 1" w:uiPriority="39"/>
-    <w:lsdException w:name="toc 2" w:uiPriority="39"/>
-    <w:lsdException w:name="toc 3" w:uiPriority="39"/>
-    <w:lsdException w:name="toc 4" w:uiPriority="39"/>
-    <w:lsdException w:name="toc 5" w:uiPriority="39"/>
-    <w:lsdException w:name="toc 6" w:uiPriority="39"/>
-    <w:lsdException w:name="toc 7" w:uiPriority="39"/>
-    <w:lsdException w:name="toc 8" w:uiPriority="39"/>
-    <w:lsdException w:name="toc 9" w:uiPriority="39"/>
-    <w:lsdException w:name="caption" w:uiPriority="35" w:qFormat="1"/>
-    <w:lsdException w:name="Title" w:semiHidden="0" w:uiPriority="10" w:unhideWhenUsed="0" w:qFormat="1"/>
-    <w:lsdException w:name="Default Paragraph Font" w:uiPriority="1"/>
-    <w:lsdException w:name="Subtitle" w:semiHidden="0" w:uiPriority="11" w:unhideWhenUsed="0" w:qFormat="1"/>
-    <w:lsdException w:name="Strong" w:semiHidden="0" w:uiPriority="22" w:unhideWhenUsed="0" w:qFormat="1"/>
-    <w:lsdException w:name="Emphasis" w:semiHidden="0" w:uiPriority="20" w:unhideWhenUsed="0" w:qFormat="1"/>
-    <w:lsdException w:name="Table Grid" w:semiHidden="0" w:uiPriority="39" w:unhideWhenUsed="0"/>
-    <w:lsdException w:name="Placeholder Text" w:unhideWhenUsed="0"/>
-    <w:lsdException w:name="No Spacing" w:semiHidden="0" w:uiPriority="1" w:unhideWhenUsed="0" w:qFormat="1"/>
-    <w:lsdException w:name="Light Shading" w:semiHidden="0" w:uiPriority="60" w:unhideWhenUsed="0"/>
-    <w:lsdException w:name="Light List" w:semiHidden="0" w:uiPriority="61" w:unhideWhenUsed="0"/>
-    <w:lsdException w:name="Light Grid" w:semiHidden="0" w:uiPriority="62" w:unhideWhenUsed="0"/>
-    <w:lsdException w:name="Medium Shading 1" w:semiHidden="0" w:uiPriority="63" w:unhideWhenUsed="0"/>
-    <w:lsdException w:name="Medium Shading 2" w:semiHidden="0" w:uiPriority="64" w:unhideWhenUsed="0"/>
-    <w:lsdException w:name="Medium List 1" w:semiHidden="0" w:uiPriority="65" w:unhideWhenUsed="0"/>
-    <w:lsdException w:name="Medium List 2" w:semiHidden="0" w:uiPriority="66" w:unhideWhenUsed="0"/>
-    <w:lsdException w:name="Medium Grid 1" w:semiHidden="0" w:uiPriority="67" w:unhideWhenUsed="0"/>
-    <w:lsdException w:name="Medium Grid 2" w:semiHidden="0" w:uiPriority="68" w:unhideWhenUsed="0"/>
-    <w:lsdException w:name="Medium Grid 3" w:semiHidden="0" w:uiPriority="69" w:unhideWhenUsed="0"/>
-    <w:lsdException w:name="Dark List" w:semiHidden="0" w:uiPriority="70" w:unhideWhenUsed="0"/>
-    <w:lsdException w:name="Colorful Shading" w:semiHidden="0" w:uiPriority="71" w:unhideWhenUsed="0"/>
-    <w:lsdException w:name="Colorful List" w:semiHidden="0" w:uiPriority="72" w:unhideWhenUsed="0"/>
-    <w:lsdException w:name="Colorful Grid" w:semiHidden="0" w:uiPriority="73" w:unhideWhenUsed="0"/>
-    <w:lsdException w:name="Light Shading Accent 1" w:semiHidden="0" w:uiPriority="60" w:unhideWhenUsed="0"/>
-    <w:lsdException w:name="Light List Accent 1" w:semiHidden="0" w:uiPriority="61" w:unhideWhenUsed="0"/>
-    <w:lsdException w:name="Light Grid Accent 1" w:semiHidden="0" w:uiPriority="62" w:unhideWhenUsed="0"/>
-    <w:lsdException w:name="Medium Shading 1 Accent 1" w:semiHidden="0" w:uiPriority="63" w:unhideWhenUsed="0"/>
-    <w:lsdException w:name="Medium Shading 2 Accent 1" w:semiHidden="0" w:uiPriority="64" w:unhideWhenUsed="0"/>
-    <w:lsdException w:name="Medium List 1 Accent 1" w:semiHidden="0" w:uiPriority="65" w:unhideWhenUsed="0"/>
-    <w:lsdException w:name="Revision" w:unhideWhenUsed="0"/>
-    <w:lsdException w:name="List Paragraph" w:semiHidden="0" w:uiPriority="34" w:unhideWhenUsed="0" w:qFormat="1"/>
-    <w:lsdException w:name="Quote" w:semiHidden="0" w:uiPriority="29" w:unhideWhenUsed="0" w:qFormat="1"/>
-    <w:lsdException w:name="Intense Quote" w:semiHidden="0" w:uiPriority="30" w:unhideWhenUsed="0" w:qFormat="1"/>
-    <w:lsdException w:name="Medium List 2 Accent 1" w:semiHidden="0" w:uiPriority="66" w:unhideWhenUsed="0"/>
-    <w:lsdException w:name="Medium Grid 1 Accent 1" w:semiHidden="0" w:uiPriority="67" w:unhideWhenUsed="0"/>
-    <w:lsdException w:name="Medium Grid 2 Accent 1" w:semiHidden="0" w:uiPriority="68" w:unhideWhenUsed="0"/>
-    <w:lsdException w:name="Medium Grid 3 Accent 1" w:semiHidden="0" w:uiPriority="69" w:unhideWhenUsed="0"/>
-    <w:lsdException w:name="Dark List Accent 1" w:semiHidden="0" w:uiPriority="70" w:unhideWhenUsed="0"/>
-    <w:lsdException w:name="Colorful Shading Accent 1" w:semiHidden="0" w:uiPriority="71" w:unhideWhenUsed="0"/>
-    <w:lsdException w:name="Colorful List Accent 1" w:semiHidden="0" w:uiPriority="72" w:unhideWhenUsed="0"/>
-    <w:lsdException w:name="Colorful Grid Accent 1" w:semiHidden="0" w:uiPriority="73" w:unhideWhenUsed="0"/>
-    <w:lsdException w:name="Light Shading Accent 2" w:semiHidden="0" w:uiPriority="60" w:unhideWhenUsed="0"/>
-    <w:lsdException w:name="Light List Accent 2" w:semiHidden="0" w:uiPriority="61" w:unhideWhenUsed="0"/>
-    <w:lsdException w:name="Light Grid Accent 2" w:semiHidden="0" w:uiPriority="62" w:unhideWhenUsed="0"/>
-    <w:lsdException w:name="Medium Shading 1 Accent 2" w:semiHidden="0" w:uiPriority="63" w:unhideWhenUsed="0"/>
-    <w:lsdException w:name="Medium Shading 2 Accent 2" w:semiHidden="0" w:uiPriority="64" w:unhideWhenUsed="0"/>
-    <w:lsdException w:name="Medium List 1 Accent 2" w:semiHidden="0" w:uiPriority="65" w:unhideWhenUsed="0"/>
-    <w:lsdException w:name="Medium List 2 Accent 2" w:semiHidden="0" w:uiPriority="66" w:unhideWhenUsed="0"/>
-    <w:lsdException w:name="Medium Grid 1 Accent 2" w:semiHidden="0" w:uiPriority="67" w:unhideWhenUsed="0"/>
-    <w:lsdException w:name="Medium Grid 2 Accent 2" w:semiHidden="0" w:uiPriority="68" w:unhideWhenUsed="0"/>
-    <w:lsdException w:name="Medium Grid 3 Accent 2" w:semiHidden="0" w:uiPriority="69" w:unhideWhenUsed="0"/>
-    <w:lsdException w:name="Dark List Accent 2" w:semiHidden="0" w:uiPriority="70" w:unhideWhenUsed="0"/>
-    <w:lsdException w:name="Colorful Shading Accent 2" w:semiHidden="0" w:uiPriority="71" w:unhideWhenUsed="0"/>
-    <w:lsdException w:name="Colorful List Accent 2" w:semiHidden="0" w:uiPriority="72" w:unhideWhenUsed="0"/>
-    <w:lsdException w:name="Colorful Grid Accent 2" w:semiHidden="0" w:uiPriority="73" w:unhideWhenUsed="0"/>
-    <w:lsdException w:name="Light Shading Accent 3" w:semiHidden="0" w:uiPriority="60" w:unhideWhenUsed="0"/>
-    <w:lsdException w:name="Light List Accent 3" w:semiHidden="0" w:uiPriority="61" w:unhideWhenUsed="0"/>
-    <w:lsdException w:name="Light Grid Accent 3" w:semiHidden="0" w:uiPriority="62" w:unhideWhenUsed="0"/>
-    <w:lsdException w:name="Medium Shading 1 Accent 3" w:semiHidden="0" w:uiPriority="63" w:unhideWhenUsed="0"/>
-    <w:lsdException w:name="Medium Shading 2 Accent 3" w:semiHidden="0" w:uiPriority="64" w:unhideWhenUsed="0"/>
-    <w:lsdException w:name="Medium List 1 Accent 3" w:semiHidden="0" w:uiPriority="65" w:unhideWhenUsed="0"/>
-    <w:lsdException w:name="Medium List 2 Accent 3" w:semiHidden="0" w:uiPriority="66" w:unhideWhenUsed="0"/>
-    <w:lsdException w:name="Medium Grid 1 Accent 3" w:semiHidden="0" w:uiPriority="67" w:unhideWhenUsed="0"/>
-    <w:lsdException w:name="Medium Grid 2 Accent 3" w:semiHidden="0" w:uiPriority="68" w:unhideWhenUsed="0"/>
-    <w:lsdException w:name="Medium Grid 3 Accent 3" w:semiHidden="0" w:uiPriority="69" w:unhideWhenUsed="0"/>
-    <w:lsdException w:name="Dark List Accent 3" w:semiHidden="0" w:uiPriority="70" w:unhideWhenUsed="0"/>
-    <w:lsdException w:name="Colorful Shading Accent 3" w:semiHidden="0" w:uiPriority="71" w:unhideWhenUsed="0"/>
-    <w:lsdException w:name="Colorful List Accent 3" w:semiHidden="0" w:uiPriority="72" w:unhideWhenUsed="0"/>
-    <w:lsdException w:name="Colorful Grid Accent 3" w:semiHidden="0" w:uiPriority="73" w:unhideWhenUsed="0"/>
-    <w:lsdException w:name="Light Shading Accent 4" w:semiHidden="0" w:uiPriority="60" w:unhideWhenUsed="0"/>
-    <w:lsdException w:name="Light List Accent 4" w:semiHidden="0" w:uiPriority="61" w:unhideWhenUsed="0"/>
-    <w:lsdException w:name="Light Grid Accent 4" w:semiHidden="0" w:uiPriority="62" w:unhideWhenUsed="0"/>
-    <w:lsdException w:name="Medium Shading 1 Accent 4" w:semiHidden="0" w:uiPriority="63" w:unhideWhenUsed="0"/>
-    <w:lsdException w:name="Medium Shading 2 Accent 4" w:semiHidden="0" w:uiPriority="64" w:unhideWhenUsed="0"/>
-    <w:lsdException w:name="Medium List 1 Accent 4" w:semiHidden="0" w:uiPriority="65" w:unhideWhenUsed="0"/>
-    <w:lsdException w:name="Medium List 2 Accent 4" w:semiHidden="0" w:uiPriority="66" w:unhideWhenUsed="0"/>
-    <w:lsdException w:name="Medium Grid 1 Accent 4" w:semiHidden="0" w:uiPriority="67" w:unhideWhenUsed="0"/>
-    <w:lsdException w:name="Medium Grid 2 Accent 4" w:semiHidden="0" w:uiPriority="68" w:unhideWhenUsed="0"/>
-    <w:lsdException w:name="Medium Grid 3 Accent 4" w:semiHidden="0" w:uiPriority="69" w:unhideWhenUsed="0"/>
-    <w:lsdException w:name="Dark List Accent 4" w:semiHidden="0" w:uiPriority="70" w:unhideWhenUsed="0"/>
-    <w:lsdException w:name="Colorful Shading Accent 4" w:semiHidden="0" w:uiPriority="71" w:unhideWhenUsed="0"/>
-    <w:lsdException w:name="Colorful List Accent 4" w:semiHidden="0" w:uiPriority="72" w:unhideWhenUsed="0"/>
-    <w:lsdException w:name="Colorful Grid Accent 4" w:semiHidden="0" w:uiPriority="73" w:unhideWhenUsed="0"/>
-    <w:lsdException w:name="Light Shading Accent 5" w:semiHidden="0" w:uiPriority="60" w:unhideWhenUsed="0"/>
-    <w:lsdException w:name="Light List Accent 5" w:semiHidden="0" w:uiPriority="61" w:unhideWhenUsed="0"/>
-    <w:lsdException w:name="Light Grid Accent 5" w:semiHidden="0" w:uiPriority="62" w:unhideWhenUsed="0"/>
-    <w:lsdException w:name="Medium Shading 1 Accent 5" w:semiHidden="0" w:uiPriority="63" w:unhideWhenUsed="0"/>
-    <w:lsdException w:name="Medium Shading 2 Accent 5" w:semiHidden="0" w:uiPriority="64" w:unhideWhenUsed="0"/>
-    <w:lsdException w:name="Medium List 1 Accent 5" w:semiHidden="0" w:uiPriority="65" w:unhideWhenUsed="0"/>
-    <w:lsdException w:name="Medium List 2 Accent 5" w:semiHidden="0" w:uiPriority="66" w:unhideWhenUsed="0"/>
-    <w:lsdException w:name="Medium Grid 1 Accent 5" w:semiHidden="0" w:uiPriority="67" w:unhideWhenUsed="0"/>
-    <w:lsdException w:name="Medium Grid 2 Accent 5" w:semiHidden="0" w:uiPriority="68" w:unhideWhenUsed="0"/>
-    <w:lsdException w:name="Medium Grid 3 Accent 5" w:semiHidden="0" w:uiPriority="69" w:unhideWhenUsed="0"/>
-    <w:lsdException w:name="Dark List Accent 5" w:semiHidden="0" w:uiPriority="70" w:unhideWhenUsed="0"/>
-    <w:lsdException w:name="Colorful Shading Accent 5" w:semiHidden="0" w:uiPriority="71" w:unhideWhenUsed="0"/>
-    <w:lsdException w:name="Colorful List Accent 5" w:semiHidden="0" w:uiPriority="72" w:unhideWhenUsed="0"/>
-    <w:lsdException w:name="Colorful Grid Accent 5" w:semiHidden="0" w:uiPriority="73" w:unhideWhenUsed="0"/>
-    <w:lsdException w:name="Light Shading Accent 6" w:semiHidden="0" w:uiPriority="60" w:unhideWhenUsed="0"/>
-    <w:lsdException w:name="Light List Accent 6" w:semiHidden="0" w:uiPriority="61" w:unhideWhenUsed="0"/>
-    <w:lsdException w:name="Light Grid Accent 6" w:semiHidden="0" w:uiPriority="62" w:unhideWhenUsed="0"/>
-    <w:lsdException w:name="Medium Shading 1 Accent 6" w:semiHidden="0" w:uiPriority="63" w:unhideWhenUsed="0"/>
-    <w:lsdException w:name="Medium Shading 2 Accent 6" w:semiHidden="0" w:uiPriority="64" w:unhideWhenUsed="0"/>
-    <w:lsdException w:name="Medium List 1 Accent 6" w:semiHidden="0" w:uiPriority="65" w:unhideWhenUsed="0"/>
-    <w:lsdException w:name="Medium List 2 Accent 6" w:semiHidden="0" w:uiPriority="66" w:unhideWhenUsed="0"/>
-    <w:lsdException w:name="Medium Grid 1 Accent 6" w:semiHidden="0" w:uiPriority="67" w:unhideWhenUsed="0"/>
-    <w:lsdException w:name="Medium Grid 2 Accent 6" w:semiHidden="0" w:uiPriority="68" w:unhideWhenUsed="0"/>
-    <w:lsdException w:name="Medium Grid 3 Accent 6" w:semiHidden="0" w:uiPriority="69" w:unhideWhenUsed="0"/>
-    <w:lsdException w:name="Dark List Accent 6" w:semiHidden="0" w:uiPriority="70" w:unhideWhenUsed="0"/>
-    <w:lsdException w:name="Colorful Shading Accent 6" w:semiHidden="0" w:uiPriority="71" w:unhideWhenUsed="0"/>
-    <w:lsdException w:name="Colorful List Accent 6" w:semiHidden="0" w:uiPriority="72" w:unhideWhenUsed="0"/>
-    <w:lsdException w:name="Colorful Grid Accent 6" w:semiHidden="0" w:uiPriority="73" w:unhideWhenUsed="0"/>
-    <w:lsdException w:name="Subtle Emphasis" w:semiHidden="0" w:uiPriority="19" w:unhideWhenUsed="0" w:qFormat="1"/>
-    <w:lsdException w:name="Intense Emphasis" w:semiHidden="0" w:uiPriority="21" w:unhideWhenUsed="0" w:qFormat="1"/>
-    <w:lsdException w:name="Subtle Reference" w:semiHidden="0" w:uiPriority="31" w:unhideWhenUsed="0" w:qFormat="1"/>
-    <w:lsdException w:name="Intense Reference" w:semiHidden="0" w:uiPriority="32" w:unhideWhenUsed="0" w:qFormat="1"/>
-    <w:lsdException w:name="Book Title" w:semiHidden="0" w:uiPriority="33" w:unhideWhenUsed="0" w:qFormat="1"/>
-    <w:lsdException w:name="Bibliography" w:uiPriority="37"/>
-    <w:lsdException w:name="TOC Heading" w:uiPriority="39" w:qFormat="1"/>
-  </w:latentStyles>
-  <w:style w:type="paragraph" w:default="1" w:styleId="Normal">
-    <w:name w:val="Normal"/>
-    <w:qFormat/>
-  </w:style>
-  <w:style w:type="character" w:default="1" w:styleId="DefaultParagraphFont">
-    <w:name w:val="Default Paragraph Font"/>
-    <w:uiPriority w:val="1"/>
-    <w:semiHidden/>
-    <w:unhideWhenUsed/>
-  </w:style>
-  <w:style w:type="table" w:default="1" w:styleId="TableNormal">
-    <w:name w:val="Normal Table"/>
-    <w:uiPriority w:val="99"/>
-    <w:semiHidden/>
-    <w:unhideWhenUsed/>
-    <w:tblPr>
-      <w:tblInd w:w="0" w:type="dxa"/>
-      <w:tblCellMar>
-        <w:top w:w="0" w:type="dxa"/>
-        <w:left w:w="108" w:type="dxa"/>
-        <w:bottom w:w="0" w:type="dxa"/>
-        <w:right w:w="108" w:type="dxa"/>
-      </w:tblCellMar>
-    </w:tblPr>
-  </w:style>
-  <w:style w:type="numbering" w:default="1" w:styleId="NoList">
-    <w:name w:val="No List"/>
-    <w:uiPriority w:val="99"/>
-    <w:semiHidden/>
-    <w:unhideWhenUsed/>
-  </w:style>
-  <w:style w:type="character" w:styleId="PlaceholderText">
-    <w:name w:val="Placeholder Text"/>
-    <w:basedOn w:val="DefaultParagraphFont"/>
-    <w:uiPriority w:val="99"/>
-    <w:semiHidden/>
-    <w:rsid w:val="000E7B47"/>
-    <w:rPr>
-      <w:color w:val="808080"/>
-    </w:rPr>
-  </w:style>
-  <w:style w:type="paragraph" w:styleId="ListParagraph">
-    <w:name w:val="List Paragraph"/>
-    <w:basedOn w:val="Normal"/>
-    <w:uiPriority w:val="34"/>
-    <w:qFormat/>
-    <w:rsid w:val="0016603D"/>
-    <w:pPr>
-      <w:ind w:left="720"/>
-      <w:contextualSpacing/>
-    </w:pPr>
-  </w:style>
-  <w:style w:type="paragraph" w:styleId="BalloonText">
-    <w:name w:val="Balloon Text"/>
-    <w:basedOn w:val="Normal"/>
-    <w:link w:val="BalloonTextChar"/>
-    <w:uiPriority w:val="99"/>
-    <w:semiHidden/>
-    <w:unhideWhenUsed/>
-    <w:rsid w:val="00246531"/>
-    <w:pPr>
-      <w:spacing w:after="0" w:line="240" w:lineRule="auto"/>
-    </w:pPr>
-    <w:rPr>
-      <w:rFonts w:ascii="Segoe UI" w:hAnsi="Segoe UI" w:cs="Segoe UI"/>
-      <w:sz w:val="18"/>
-      <w:szCs w:val="18"/>
-    </w:rPr>
-  </w:style>
-  <w:style w:type="character" w:customStyle="1" w:styleId="BalloonTextChar">
-    <w:name w:val="Balloon Text Char"/>
-    <w:basedOn w:val="DefaultParagraphFont"/>
-    <w:link w:val="BalloonText"/>
-    <w:uiPriority w:val="99"/>
-    <w:semiHidden/>
-    <w:rsid w:val="00246531"/>
-    <w:rPr>
-      <w:rFonts w:ascii="Segoe UI" w:hAnsi="Segoe UI" w:cs="Segoe UI"/>
-      <w:sz w:val="18"/>
-      <w:szCs w:val="18"/>
-    </w:rPr>
-  </w:style>
-  <w:style w:type="paragraph" w:styleId="FootnoteText">
-    <w:name w:val="footnote text"/>
-    <w:basedOn w:val="Normal"/>
-    <w:link w:val="FootnoteTextChar"/>
-    <w:uiPriority w:val="99"/>
-    <w:semiHidden/>
-    <w:unhideWhenUsed/>
-    <w:rsid w:val="00AE3AD9"/>
-    <w:pPr>
-      <w:spacing w:after="0" w:line="240" w:lineRule="auto"/>
-    </w:pPr>
-    <w:rPr>
-      <w:sz w:val="20"/>
-      <w:szCs w:val="20"/>
-    </w:rPr>
-  </w:style>
-  <w:style w:type="character" w:customStyle="1" w:styleId="FootnoteTextChar">
-    <w:name w:val="Footnote Text Char"/>
-    <w:basedOn w:val="DefaultParagraphFont"/>
-    <w:link w:val="FootnoteText"/>
-    <w:uiPriority w:val="99"/>
-    <w:semiHidden/>
-    <w:rsid w:val="00AE3AD9"/>
-    <w:rPr>
-      <w:sz w:val="20"/>
-      <w:szCs w:val="20"/>
-    </w:rPr>
-  </w:style>
-  <w:style w:type="character" w:styleId="FootnoteReference">
-    <w:name w:val="footnote reference"/>
-    <w:basedOn w:val="DefaultParagraphFont"/>
-    <w:uiPriority w:val="99"/>
-    <w:semiHidden/>
-    <w:unhideWhenUsed/>
-    <w:rsid w:val="00AE3AD9"/>
-    <w:rPr>
-      <w:vertAlign w:val="superscript"/>
-    </w:rPr>
-  </w:style>
-  <w:style w:type="character" w:styleId="Emphasis">
-    <w:name w:val="Emphasis"/>
-    <w:basedOn w:val="DefaultParagraphFont"/>
-    <w:uiPriority w:val="20"/>
-    <w:qFormat/>
-    <w:rsid w:val="003C03B2"/>
-    <w:rPr>
-      <w:i/>
-      <w:iCs/>
-    </w:rPr>
-  </w:style>
-  <w:style w:type="character" w:styleId="Hyperlink">
-    <w:name w:val="Hyperlink"/>
-    <w:basedOn w:val="DefaultParagraphFont"/>
-    <w:uiPriority w:val="99"/>
-    <w:unhideWhenUsed/>
-    <w:rsid w:val="004834B2"/>
-    <w:rPr>
-      <w:color w:val="0563C1" w:themeColor="hyperlink"/>
-      <w:u w:val="single"/>
-    </w:rPr>
-  </w:style>
-  <w:style w:type="paragraph" w:styleId="Header">
-    <w:name w:val="header"/>
-    <w:basedOn w:val="Normal"/>
-    <w:link w:val="HeaderChar"/>
-    <w:uiPriority w:val="99"/>
-    <w:unhideWhenUsed/>
-    <w:rsid w:val="008707DE"/>
-    <w:pPr>
-      <w:tabs>
-        <w:tab w:val="center" w:pos="4680"/>
-        <w:tab w:val="right" w:pos="9360"/>
-      </w:tabs>
-      <w:spacing w:after="0" w:line="240" w:lineRule="auto"/>
-    </w:pPr>
-  </w:style>
-  <w:style w:type="character" w:customStyle="1" w:styleId="HeaderChar">
-    <w:name w:val="Header Char"/>
-    <w:basedOn w:val="DefaultParagraphFont"/>
-    <w:link w:val="Header"/>
-    <w:uiPriority w:val="99"/>
-    <w:rsid w:val="008707DE"/>
-  </w:style>
-  <w:style w:type="paragraph" w:styleId="Footer">
-    <w:name w:val="footer"/>
-    <w:basedOn w:val="Normal"/>
-    <w:link w:val="FooterChar"/>
-    <w:uiPriority w:val="99"/>
-    <w:unhideWhenUsed/>
-    <w:rsid w:val="008707DE"/>
-    <w:pPr>
-      <w:tabs>
-        <w:tab w:val="center" w:pos="4680"/>
-        <w:tab w:val="right" w:pos="9360"/>
-      </w:tabs>
-      <w:spacing w:after="0" w:line="240" w:lineRule="auto"/>
-    </w:pPr>
-  </w:style>
-  <w:style w:type="character" w:customStyle="1" w:styleId="FooterChar">
-    <w:name w:val="Footer Char"/>
-    <w:basedOn w:val="DefaultParagraphFont"/>
-    <w:link w:val="Footer"/>
-    <w:uiPriority w:val="99"/>
-    <w:rsid w:val="008707DE"/>
-  </w:style>
-  <w:style w:type="character" w:styleId="FollowedHyperlink">
-    <w:name w:val="FollowedHyperlink"/>
-    <w:basedOn w:val="DefaultParagraphFont"/>
-    <w:uiPriority w:val="99"/>
-    <w:semiHidden/>
-    <w:unhideWhenUsed/>
-    <w:rsid w:val="000B4865"/>
-    <w:rPr>
-      <w:color w:val="954F72" w:themeColor="followedHyperlink"/>
-      <w:u w:val="single"/>
-    </w:rPr>
-  </w:style>
-  <w:style w:type="character" w:styleId="CommentReference">
-    <w:name w:val="annotation reference"/>
-    <w:basedOn w:val="DefaultParagraphFont"/>
-    <w:uiPriority w:val="99"/>
-    <w:semiHidden/>
-    <w:unhideWhenUsed/>
-    <w:rsid w:val="00E5257C"/>
-    <w:rPr>
-      <w:sz w:val="16"/>
-      <w:szCs w:val="16"/>
-    </w:rPr>
-  </w:style>
-  <w:style w:type="paragraph" w:styleId="CommentText">
-    <w:name w:val="annotation text"/>
-    <w:basedOn w:val="Normal"/>
-    <w:link w:val="CommentTextChar"/>
-    <w:uiPriority w:val="99"/>
-    <w:semiHidden/>
-    <w:unhideWhenUsed/>
-    <w:rsid w:val="00E5257C"/>
-    <w:pPr>
-      <w:spacing w:line="240" w:lineRule="auto"/>
-    </w:pPr>
-    <w:rPr>
-      <w:sz w:val="20"/>
-      <w:szCs w:val="20"/>
-    </w:rPr>
-  </w:style>
-  <w:style w:type="character" w:customStyle="1" w:styleId="CommentTextChar">
-    <w:name w:val="Comment Text Char"/>
-    <w:basedOn w:val="DefaultParagraphFont"/>
-    <w:link w:val="CommentText"/>
-    <w:uiPriority w:val="99"/>
-    <w:semiHidden/>
-    <w:rsid w:val="00E5257C"/>
-    <w:rPr>
-      <w:sz w:val="20"/>
-      <w:szCs w:val="20"/>
-    </w:rPr>
-  </w:style>
-  <w:style w:type="paragraph" w:styleId="CommentSubject">
-    <w:name w:val="annotation subject"/>
-    <w:basedOn w:val="CommentText"/>
-    <w:next w:val="CommentText"/>
-    <w:link w:val="CommentSubjectChar"/>
-    <w:uiPriority w:val="99"/>
-    <w:semiHidden/>
-    <w:unhideWhenUsed/>
-    <w:rsid w:val="00E5257C"/>
-    <w:rPr>
-      <w:b/>
-      <w:bCs/>
-    </w:rPr>
-  </w:style>
-  <w:style w:type="character" w:customStyle="1" w:styleId="CommentSubjectChar">
-    <w:name w:val="Comment Subject Char"/>
-    <w:basedOn w:val="CommentTextChar"/>
-    <w:link w:val="CommentSubject"/>
-    <w:uiPriority w:val="99"/>
-    <w:semiHidden/>
-    <w:rsid w:val="00E5257C"/>
-    <w:rPr>
-      <w:b/>
-      <w:bCs/>
-      <w:sz w:val="20"/>
-      <w:szCs w:val="20"/>
-    </w:rPr>
-  </w:style>
-</w:styles>
-</file>
-
-<file path=word/stylesWithEffects.xml><?xml version="1.0" encoding="utf-8"?>
-<w:styles xmlns:wpc="http://schemas.microsoft.com/office/word/2010/wordprocessingCanvas" xmlns:mc="http://schemas.openxmlformats.org/markup-compatibility/2006" xmlns:o="urn:schemas-microsoft-com:office:office" xmlns:r="http://schemas.openxmlformats.org/officeDocument/2006/relationships" xmlns:m="http://schemas.openxmlformats.org/officeDocument/2006/math" xmlns:v="urn:schemas-microsoft-com:vml" xmlns:wp14="http://schemas.microsoft.com/office/word/2010/wordprocessingDrawing" xmlns:wp="http://schemas.openxmlformats.org/drawingml/2006/wordprocessingDrawing" xmlns:w10="urn:schemas-microsoft-com:office:word" xmlns:w="http://schemas.openxmlformats.org/wordprocessingml/2006/main" xmlns:w14="http://schemas.microsoft.com/office/word/2010/wordml" xmlns:wpg="http://schemas.microsoft.com/office/word/2010/wordprocessingGroup" xmlns:wpi="http://schemas.microsoft.com/office/word/2010/wordprocessingInk" xmlns:wne="http://schemas.microsoft.com/office/word/2006/wordml" xmlns:wps="http://schemas.microsoft.com/office/word/2010/wordprocessingShape" mc:Ignorable="w14 wp14">
-  <w:docDefaults>
-    <w:rPrDefault>
-      <w:rPr>
-        <w:rFonts w:asciiTheme="minorHAnsi" w:eastAsiaTheme="minorHAnsi" w:hAnsiTheme="minorHAnsi" w:cstheme="minorBidi"/>
-        <w:sz w:val="22"/>
-        <w:szCs w:val="22"/>
-        <w:lang w:val="en-US" w:eastAsia="en-US" w:bidi="ar-SA"/>
-      </w:rPr>
-    </w:rPrDefault>
-    <w:pPrDefault>
-      <w:pPr>
-        <w:spacing w:after="160" w:line="259" w:lineRule="auto"/>
-      </w:pPr>
-    </w:pPrDefault>
-  </w:docDefaults>
-  <w:latentStyles w:defLockedState="0" w:defUIPriority="99" w:defSemiHidden="1" w:defUnhideWhenUsed="1" w:defQFormat="0" w:count="267">
-    <w:lsdException w:name="Normal" w:semiHidden="0" w:uiPriority="0" w:unhideWhenUsed="0" w:qFormat="1"/>
-    <w:lsdException w:name="heading 1" w:semiHidden="0" w:uiPriority="9" w:unhideWhenUsed="0" w:qFormat="1"/>
-    <w:lsdException w:name="heading 2" w:uiPriority="9" w:qFormat="1"/>
-    <w:lsdException w:name="heading 3" w:uiPriority="9" w:qFormat="1"/>
-    <w:lsdException w:name="heading 4" w:uiPriority="9" w:qFormat="1"/>
-    <w:lsdException w:name="heading 5" w:uiPriority="9" w:qFormat="1"/>
-    <w:lsdException w:name="heading 6" w:uiPriority="9" w:qFormat="1"/>
-    <w:lsdException w:name="heading 7" w:uiPriority="9" w:qFormat="1"/>
-    <w:lsdException w:name="heading 8" w:uiPriority="9" w:qFormat="1"/>
-    <w:lsdException w:name="heading 9" w:uiPriority="9" w:qFormat="1"/>
-    <w:lsdException w:name="toc 1" w:uiPriority="39"/>
-    <w:lsdException w:name="toc 2" w:uiPriority="39"/>
-    <w:lsdException w:name="toc 3" w:uiPriority="39"/>
-    <w:lsdException w:name="toc 4" w:uiPriority="39"/>
-    <w:lsdException w:name="toc 5" w:uiPriority="39"/>
-    <w:lsdException w:name="toc 6" w:uiPriority="39"/>
-    <w:lsdException w:name="toc 7" w:uiPriority="39"/>
-    <w:lsdException w:name="toc 8" w:uiPriority="39"/>
-    <w:lsdException w:name="toc 9" w:uiPriority="39"/>
-    <w:lsdException w:name="caption" w:uiPriority="35" w:qFormat="1"/>
-    <w:lsdException w:name="Title" w:semiHidden="0" w:uiPriority="10" w:unhideWhenUsed="0" w:qFormat="1"/>
-    <w:lsdException w:name="Default Paragraph Font" w:uiPriority="1"/>
-    <w:lsdException w:name="Subtitle" w:semiHidden="0" w:uiPriority="11" w:unhideWhenUsed="0" w:qFormat="1"/>
-    <w:lsdException w:name="Strong" w:semiHidden="0" w:uiPriority="22" w:unhideWhenUsed="0" w:qFormat="1"/>
-    <w:lsdException w:name="Emphasis" w:semiHidden="0" w:uiPriority="20" w:unhideWhenUsed="0" w:qFormat="1"/>
-    <w:lsdException w:name="Table Grid" w:semiHidden="0" w:uiPriority="39" w:unhideWhenUsed="0"/>
-    <w:lsdException w:name="Placeholder Text" w:unhideWhenUsed="0"/>
-    <w:lsdException w:name="No Spacing" w:semiHidden="0" w:uiPriority="1" w:unhideWhenUsed="0" w:qFormat="1"/>
-    <w:lsdException w:name="Light Shading" w:semiHidden="0" w:uiPriority="60" w:unhideWhenUsed="0"/>
-    <w:lsdException w:name="Light List" w:semiHidden="0" w:uiPriority="61" w:unhideWhenUsed="0"/>
-    <w:lsdException w:name="Light Grid" w:semiHidden="0" w:uiPriority="62" w:unhideWhenUsed="0"/>
-    <w:lsdException w:name="Medium Shading 1" w:semiHidden="0" w:uiPriority="63" w:unhideWhenUsed="0"/>
-    <w:lsdException w:name="Medium Shading 2" w:semiHidden="0" w:uiPriority="64" w:unhideWhenUsed="0"/>
-    <w:lsdException w:name="Medium List 1" w:semiHidden="0" w:uiPriority="65" w:unhideWhenUsed="0"/>
-    <w:lsdException w:name="Medium List 2" w:semiHidden="0" w:uiPriority="66" w:unhideWhenUsed="0"/>
-    <w:lsdException w:name="Medium Grid 1" w:semiHidden="0" w:uiPriority="67" w:unhideWhenUsed="0"/>
-    <w:lsdException w:name="Medium Grid 2" w:semiHidden="0" w:uiPriority="68" w:unhideWhenUsed="0"/>
-    <w:lsdException w:name="Medium Grid 3" w:semiHidden="0" w:uiPriority="69" w:unhideWhenUsed="0"/>
-    <w:lsdException w:name="Dark List" w:semiHidden="0" w:uiPriority="70" w:unhideWhenUsed="0"/>
-    <w:lsdException w:name="Colorful Shading" w:semiHidden="0" w:uiPriority="71" w:unhideWhenUsed="0"/>
-    <w:lsdException w:name="Colorful List" w:semiHidden="0" w:uiPriority="72" w:unhideWhenUsed="0"/>
-    <w:lsdException w:name="Colorful Grid" w:semiHidden="0" w:uiPriority="73" w:unhideWhenUsed="0"/>
-    <w:lsdException w:name="Light Shading Accent 1" w:semiHidden="0" w:uiPriority="60" w:unhideWhenUsed="0"/>
-    <w:lsdException w:name="Light List Accent 1" w:semiHidden="0" w:uiPriority="61" w:unhideWhenUsed="0"/>
-    <w:lsdException w:name="Light Grid Accent 1" w:semiHidden="0" w:uiPriority="62" w:unhideWhenUsed="0"/>
-    <w:lsdException w:name="Medium Shading 1 Accent 1" w:semiHidden="0" w:uiPriority="63" w:unhideWhenUsed="0"/>
-    <w:lsdException w:name="Medium Shading 2 Accent 1" w:semiHidden="0" w:uiPriority="64" w:unhideWhenUsed="0"/>
-    <w:lsdException w:name="Medium List 1 Accent 1" w:semiHidden="0" w:uiPriority="65" w:unhideWhenUsed="0"/>
-    <w:lsdException w:name="Revision" w:unhideWhenUsed="0"/>
-    <w:lsdException w:name="List Paragraph" w:semiHidden="0" w:uiPriority="34" w:unhideWhenUsed="0" w:qFormat="1"/>
-    <w:lsdException w:name="Quote" w:semiHidden="0" w:uiPriority="29" w:unhideWhenUsed="0" w:qFormat="1"/>
-    <w:lsdException w:name="Intense Quote" w:semiHidden="0" w:uiPriority="30" w:unhideWhenUsed="0" w:qFormat="1"/>
-    <w:lsdException w:name="Medium List 2 Accent 1" w:semiHidden="0" w:uiPriority="66" w:unhideWhenUsed="0"/>
-    <w:lsdException w:name="Medium Grid 1 Accent 1" w:semiHidden="0" w:uiPriority="67" w:unhideWhenUsed="0"/>
-    <w:lsdException w:name="Medium Grid 2 Accent 1" w:semiHidden="0" w:uiPriority="68" w:unhideWhenUsed="0"/>
-    <w:lsdException w:name="Medium Grid 3 Accent 1" w:semiHidden="0" w:uiPriority="69" w:unhideWhenUsed="0"/>
-    <w:lsdException w:name="Dark List Accent 1" w:semiHidden="0" w:uiPriority="70" w:unhideWhenUsed="0"/>
-    <w:lsdException w:name="Colorful Shading Accent 1" w:semiHidden="0" w:uiPriority="71" w:unhideWhenUsed="0"/>
-    <w:lsdException w:name="Colorful List Accent 1" w:semiHidden="0" w:uiPriority="72" w:unhideWhenUsed="0"/>
-    <w:lsdException w:name="Colorful Grid Accent 1" w:semiHidden="0" w:uiPriority="73" w:unhideWhenUsed="0"/>
-    <w:lsdException w:name="Light Shading Accent 2" w:semiHidden="0" w:uiPriority="60" w:unhideWhenUsed="0"/>
-    <w:lsdException w:name="Light List Accent 2" w:semiHidden="0" w:uiPriority="61" w:unhideWhenUsed="0"/>
-    <w:lsdException w:name="Light Grid Accent 2" w:semiHidden="0" w:uiPriority="62" w:unhideWhenUsed="0"/>
-    <w:lsdException w:name="Medium Shading 1 Accent 2" w:semiHidden="0" w:uiPriority="63" w:unhideWhenUsed="0"/>
-    <w:lsdException w:name="Medium Shading 2 Accent 2" w:semiHidden="0" w:uiPriority="64" w:unhideWhenUsed="0"/>
-    <w:lsdException w:name="Medium List 1 Accent 2" w:semiHidden="0" w:uiPriority="65" w:unhideWhenUsed="0"/>
-    <w:lsdException w:name="Medium List 2 Accent 2" w:semiHidden="0" w:uiPriority="66" w:unhideWhenUsed="0"/>
-    <w:lsdException w:name="Medium Grid 1 Accent 2" w:semiHidden="0" w:uiPriority="67" w:unhideWhenUsed="0"/>
-    <w:lsdException w:name="Medium Grid 2 Accent 2" w:semiHidden="0" w:uiPriority="68" w:unhideWhenUsed="0"/>
-    <w:lsdException w:name="Medium Grid 3 Accent 2" w:semiHidden="0" w:uiPriority="69" w:unhideWhenUsed="0"/>
-    <w:lsdException w:name="Dark List Accent 2" w:semiHidden="0" w:uiPriority="70" w:unhideWhenUsed="0"/>
-    <w:lsdException w:name="Colorful Shading Accent 2" w:semiHidden="0" w:uiPriority="71" w:unhideWhenUsed="0"/>
-    <w:lsdException w:name="Colorful List Accent 2" w:semiHidden="0" w:uiPriority="72" w:unhideWhenUsed="0"/>
-    <w:lsdException w:name="Colorful Grid Accent 2" w:semiHidden="0" w:uiPriority="73" w:unhideWhenUsed="0"/>
-    <w:lsdException w:name="Light Shading Accent 3" w:semiHidden="0" w:uiPriority="60" w:unhideWhenUsed="0"/>
-    <w:lsdException w:name="Light List Accent 3" w:semiHidden="0" w:uiPriority="61" w:unhideWhenUsed="0"/>
-    <w:lsdException w:name="Light Grid Accent 3" w:semiHidden="0" w:uiPriority="62" w:unhideWhenUsed="0"/>
-    <w:lsdException w:name="Medium Shading 1 Accent 3" w:semiHidden="0" w:uiPriority="63" w:unhideWhenUsed="0"/>
-    <w:lsdException w:name="Medium Shading 2 Accent 3" w:semiHidden="0" w:uiPriority="64" w:unhideWhenUsed="0"/>
-    <w:lsdException w:name="Medium List 1 Accent 3" w:semiHidden="0" w:uiPriority="65" w:unhideWhenUsed="0"/>
-    <w:lsdException w:name="Medium List 2 Accent 3" w:semiHidden="0" w:uiPriority="66" w:unhideWhenUsed="0"/>
-    <w:lsdException w:name="Medium Grid 1 Accent 3" w:semiHidden="0" w:uiPriority="67" w:unhideWhenUsed="0"/>
-    <w:lsdException w:name="Medium Grid 2 Accent 3" w:semiHidden="0" w:uiPriority="68" w:unhideWhenUsed="0"/>
-    <w:lsdException w:name="Medium Grid 3 Accent 3" w:semiHidden="0" w:uiPriority="69" w:unhideWhenUsed="0"/>
-    <w:lsdException w:name="Dark List Accent 3" w:semiHidden="0" w:uiPriority="70" w:unhideWhenUsed="0"/>
-    <w:lsdException w:name="Colorful Shading Accent 3" w:semiHidden="0" w:uiPriority="71" w:unhideWhenUsed="0"/>
-    <w:lsdException w:name="Colorful List Accent 3" w:semiHidden="0" w:uiPriority="72" w:unhideWhenUsed="0"/>
-    <w:lsdException w:name="Colorful Grid Accent 3" w:semiHidden="0" w:uiPriority="73" w:unhideWhenUsed="0"/>
-    <w:lsdException w:name="Light Shading Accent 4" w:semiHidden="0" w:uiPriority="60" w:unhideWhenUsed="0"/>
-    <w:lsdException w:name="Light List Accent 4" w:semiHidden="0" w:uiPriority="61" w:unhideWhenUsed="0"/>
-    <w:lsdException w:name="Light Grid Accent 4" w:semiHidden="0" w:uiPriority="62" w:unhideWhenUsed="0"/>
-    <w:lsdException w:name="Medium Shading 1 Accent 4" w:semiHidden="0" w:uiPriority="63" w:unhideWhenUsed="0"/>
-    <w:lsdException w:name="Medium Shading 2 Accent 4" w:semiHidden="0" w:uiPriority="64" w:unhideWhenUsed="0"/>
-    <w:lsdException w:name="Medium List 1 Accent 4" w:semiHidden="0" w:uiPriority="65" w:unhideWhenUsed="0"/>
-    <w:lsdException w:name="Medium List 2 Accent 4" w:semiHidden="0" w:uiPriority="66" w:unhideWhenUsed="0"/>
-    <w:lsdException w:name="Medium Grid 1 Accent 4" w:semiHidden="0" w:uiPriority="67" w:unhideWhenUsed="0"/>
-    <w:lsdException w:name="Medium Grid 2 Accent 4" w:semiHidden="0" w:uiPriority="68" w:unhideWhenUsed="0"/>
-    <w:lsdException w:name="Medium Grid 3 Accent 4" w:semiHidden="0" w:uiPriority="69" w:unhideWhenUsed="0"/>
-    <w:lsdException w:name="Dark List Accent 4" w:semiHidden="0" w:uiPriority="70" w:unhideWhenUsed="0"/>
-    <w:lsdException w:name="Colorful Shading Accent 4" w:semiHidden="0" w:uiPriority="71" w:unhideWhenUsed="0"/>
-    <w:lsdException w:name="Colorful List Accent 4" w:semiHidden="0" w:uiPriority="72" w:unhideWhenUsed="0"/>
-    <w:lsdException w:name="Colorful Grid Accent 4" w:semiHidden="0" w:uiPriority="73" w:unhideWhenUsed="0"/>
-    <w:lsdException w:name="Light Shading Accent 5" w:semiHidden="0" w:uiPriority="60" w:unhideWhenUsed="0"/>
-    <w:lsdException w:name="Light List Accent 5" w:semiHidden="0" w:uiPriority="61" w:unhideWhenUsed="0"/>
-    <w:lsdException w:name="Light Grid Accent 5" w:semiHidden="0" w:uiPriority="62" w:unhideWhenUsed="0"/>
-    <w:lsdException w:name="Medium Shading 1 Accent 5" w:semiHidden="0" w:uiPriority="63" w:unhideWhenUsed="0"/>
-    <w:lsdException w:name="Medium Shading 2 Accent 5" w:semiHidden="0" w:uiPriority="64" w:unhideWhenUsed="0"/>
-    <w:lsdException w:name="Medium List 1 Accent 5" w:semiHidden="0" w:uiPriority="65" w:unhideWhenUsed="0"/>
-    <w:lsdException w:name="Medium List 2 Accent 5" w:semiHidden="0" w:uiPriority="66" w:unhideWhenUsed="0"/>
-    <w:lsdException w:name="Medium Grid 1 Accent 5" w:semiHidden="0" w:uiPriority="67" w:unhideWhenUsed="0"/>
-    <w:lsdException w:name="Medium Grid 2 Accent 5" w:semiHidden="0" w:uiPriority="68" w:unhideWhenUsed="0"/>
-    <w:lsdException w:name="Medium Grid 3 Accent 5" w:semiHidden="0" w:uiPriority="69" w:unhideWhenUsed="0"/>
-    <w:lsdException w:name="Dark List Accent 5" w:semiHidden="0" w:uiPriority="70" w:unhideWhenUsed="0"/>
-    <w:lsdException w:name="Colorful Shading Accent 5" w:semiHidden="0" w:uiPriority="71" w:unhideWhenUsed="0"/>
-    <w:lsdException w:name="Colorful List Accent 5" w:semiHidden="0" w:uiPriority="72" w:unhideWhenUsed="0"/>
-    <w:lsdException w:name="Colorful Grid Accent 5" w:semiHidden="0" w:uiPriority="73" w:unhideWhenUsed="0"/>
-    <w:lsdException w:name="Light Shading Accent 6" w:semiHidden="0" w:uiPriority="60" w:unhideWhenUsed="0"/>
-    <w:lsdException w:name="Light List Accent 6" w:semiHidden="0" w:uiPriority="61" w:unhideWhenUsed="0"/>
-    <w:lsdException w:name="Light Grid Accent 6" w:semiHidden="0" w:uiPriority="62" w:unhideWhenUsed="0"/>
-    <w:lsdException w:name="Medium Shading 1 Accent 6" w:semiHidden="0" w:uiPriority="63" w:unhideWhenUsed="0"/>
-    <w:lsdException w:name="Medium Shading 2 Accent 6" w:semiHidden="0" w:uiPriority="64" w:unhideWhenUsed="0"/>
-    <w:lsdException w:name="Medium List 1 Accent 6" w:semiHidden="0" w:uiPriority="65" w:unhideWhenUsed="0"/>
-    <w:lsdException w:name="Medium List 2 Accent 6" w:semiHidden="0" w:uiPriority="66" w:unhideWhenUsed="0"/>
-    <w:lsdException w:name="Medium Grid 1 Accent 6" w:semiHidden="0" w:uiPriority="67" w:unhideWhenUsed="0"/>
-    <w:lsdException w:name="Medium Grid 2 Accent 6" w:semiHidden="0" w:uiPriority="68" w:unhideWhenUsed="0"/>
-    <w:lsdException w:name="Medium Grid 3 Accent 6" w:semiHidden="0" w:uiPriority="69" w:unhideWhenUsed="0"/>
-    <w:lsdException w:name="Dark List Accent 6" w:semiHidden="0" w:uiPriority="70" w:unhideWhenUsed="0"/>
-    <w:lsdException w:name="Colorful Shading Accent 6" w:semiHidden="0" w:uiPriority="71" w:unhideWhenUsed="0"/>
-    <w:lsdException w:name="Colorful List Accent 6" w:semiHidden="0" w:uiPriority="72" w:unhideWhenUsed="0"/>
-    <w:lsdException w:name="Colorful Grid Accent 6" w:semiHidden="0" w:uiPriority="73" w:unhideWhenUsed="0"/>
-    <w:lsdException w:name="Subtle Emphasis" w:semiHidden="0" w:uiPriority="19" w:unhideWhenUsed="0" w:qFormat="1"/>
-    <w:lsdException w:name="Intense Emphasis" w:semiHidden="0" w:uiPriority="21" w:unhideWhenUsed="0" w:qFormat="1"/>
-    <w:lsdException w:name="Subtle Reference" w:semiHidden="0" w:uiPriority="31" w:unhideWhenUsed="0" w:qFormat="1"/>
-    <w:lsdException w:name="Intense Reference" w:semiHidden="0" w:uiPriority="32" w:unhideWhenUsed="0" w:qFormat="1"/>
-    <w:lsdException w:name="Book Title" w:semiHidden="0" w:uiPriority="33" w:unhideWhenUsed="0" w:qFormat="1"/>
-    <w:lsdException w:name="Bibliography" w:uiPriority="37"/>
-    <w:lsdException w:name="TOC Heading" w:uiPriority="39" w:qFormat="1"/>
+  <w:latentStyles w:defLockedState="0" w:defUIPriority="99" w:defSemiHidden="0" w:defUnhideWhenUsed="0" w:defQFormat="0" w:count="371">
+    <w:lsdException w:name="Normal" w:uiPriority="0" w:qFormat="1"/>
+    <w:lsdException w:name="heading 1" w:uiPriority="9" w:qFormat="1"/>
+    <w:lsdException w:name="heading 2" w:semiHidden="1" w:uiPriority="9" w:unhideWhenUsed="1" w:qFormat="1"/>
+    <w:lsdException w:name="heading 3" w:semiHidden="1" w:uiPriority="9" w:unhideWhenUsed="1" w:qFormat="1"/>
+    <w:lsdException w:name="heading 4" w:semiHidden="1" w:uiPriority="9" w:unhideWhenUsed="1" w:qFormat="1"/>
+    <w:lsdException w:name="heading 5" w:semiHidden="1" w:uiPriority="9" w:unhideWhenUsed="1" w:qFormat="1"/>
+    <w:lsdException w:name="heading 6" w:semiHidden="1" w:uiPriority="9" w:unhideWhenUsed="1" w:qFormat="1"/>
+    <w:lsdException w:name="heading 7" w:semiHidden="1" w:uiPriority="9" w:unhideWhenUsed="1" w:qFormat="1"/>
+    <w:lsdException w:name="heading 8" w:semiHidden="1" w:uiPriority="9" w:unhideWhenUsed="1" w:qFormat="1"/>
+    <w:lsdException w:name="heading 9" w:semiHidden="1" w:uiPriority="9" w:unhideWhenUsed="1" w:qFormat="1"/>
+    <w:lsdException w:name="index 1" w:semiHidden="1" w:unhideWhenUsed="1"/>
+    <w:lsdException w:name="index 2" w:semiHidden="1" w:unhideWhenUsed="1"/>
+    <w:lsdException w:name="index 3" w:semiHidden="1" w:unhideWhenUsed="1"/>
+    <w:lsdException w:name="index 4" w:semiHidden="1" w:unhideWhenUsed="1"/>
+    <w:lsdException w:name="index 5" w:semiHidden="1" w:unhideWhenUsed="1"/>
+    <w:lsdException w:name="index 6" w:semiHidden="1" w:unhideWhenUsed="1"/>
+    <w:lsdException w:name="index 7" w:semiHidden="1" w:unhideWhenUsed="1"/>
+    <w:lsdException w:name="index 8" w:semiHidden="1" w:unhideWhenUsed="1"/>
+    <w:lsdException w:name="index 9" w:semiHidden="1" w:unhideWhenUsed="1"/>
+    <w:lsdException w:name="toc 1" w:semiHidden="1" w:uiPriority="39" w:unhideWhenUsed="1"/>
+    <w:lsdException w:name="toc 2" w:semiHidden="1" w:uiPriority="39" w:unhideWhenUsed="1"/>
+    <w:lsdException w:name="toc 3" w:semiHidden="1" w:uiPriority="39" w:unhideWhenUsed="1"/>
+    <w:lsdException w:name="toc 4" w:semiHidden="1" w:uiPriority="39" w:unhideWhenUsed="1"/>
+    <w:lsdException w:name="toc 5" w:semiHidden="1" w:uiPriority="39" w:unhideWhenUsed="1"/>
+    <w:lsdException w:name="toc 6" w:semiHidden="1" w:uiPriority="39" w:unhideWhenUsed="1"/>
+    <w:lsdException w:name="toc 7" w:semiHidden="1" w:uiPriority="39" w:unhideWhenUsed="1"/>
+    <w:lsdException w:name="toc 8" w:semiHidden="1" w:uiPriority="39" w:unhideWhenUsed="1"/>
+    <w:lsdException w:name="toc 9" w:semiHidden="1" w:uiPriority="39" w:unhideWhenUsed="1"/>
+    <w:lsdException w:name="Normal Indent" w:semiHidden="1" w:unhideWhenUsed="1"/>
+    <w:lsdException w:name="footnote text" w:semiHidden="1" w:unhideWhenUsed="1"/>
+    <w:lsdException w:name="annotation text" w:semiHidden="1" w:unhideWhenUsed="1"/>
+    <w:lsdException w:name="header" w:semiHidden="1" w:unhideWhenUsed="1"/>
+    <w:lsdException w:name="footer" w:semiHidden="1" w:unhideWhenUsed="1"/>
+    <w:lsdException w:name="index heading" w:semiHidden="1" w:unhideWhenUsed="1"/>
+    <w:lsdException w:name="caption" w:semiHidden="1" w:uiPriority="35" w:unhideWhenUsed="1" w:qFormat="1"/>
+    <w:lsdException w:name="table of figures" w:semiHidden="1" w:unhideWhenUsed="1"/>
+    <w:lsdException w:name="envelope address" w:semiHidden="1" w:unhideWhenUsed="1"/>
+    <w:lsdException w:name="envelope return" w:semiHidden="1" w:unhideWhenUsed="1"/>
+    <w:lsdException w:name="footnote reference" w:semiHidden="1" w:unhideWhenUsed="1"/>
+    <w:lsdException w:name="annotation reference" w:semiHidden="1" w:unhideWhenUsed="1"/>
+    <w:lsdException w:name="line number" w:semiHidden="1" w:unhideWhenUsed="1"/>
+    <w:lsdException w:name="page number" w:semiHidden="1" w:unhideWhenUsed="1"/>
+    <w:lsdException w:name="endnote reference" w:semiHidden="1" w:unhideWhenUsed="1"/>
+    <w:lsdException w:name="endnote text" w:semiHidden="1" w:unhideWhenUsed="1"/>
+    <w:lsdException w:name="table of authorities" w:semiHidden="1" w:unhideWhenUsed="1"/>
+    <w:lsdException w:name="macro" w:semiHidden="1" w:unhideWhenUsed="1"/>
+    <w:lsdException w:name="toa heading" w:semiHidden="1" w:unhideWhenUsed="1"/>
+    <w:lsdException w:name="List" w:semiHidden="1" w:unhideWhenUsed="1"/>
+    <w:lsdException w:name="List Bullet" w:semiHidden="1" w:unhideWhenUsed="1"/>
+    <w:lsdException w:name="List Number" w:semiHidden="1" w:unhideWhenUsed="1"/>
+    <w:lsdException w:name="List 2" w:semiHidden="1" w:unhideWhenUsed="1"/>
+    <w:lsdException w:name="List 3" w:semiHidden="1" w:unhideWhenUsed="1"/>
+    <w:lsdException w:name="List 4" w:semiHidden="1" w:unhideWhenUsed="1"/>
+    <w:lsdException w:name="List 5" w:semiHidden="1" w:unhideWhenUsed="1"/>
+    <w:lsdException w:name="List Bullet 2" w:semiHidden="1" w:unhideWhenUsed="1"/>
+    <w:lsdException w:name="List Bullet 3" w:semiHidden="1" w:unhideWhenUsed="1"/>
+    <w:lsdException w:name="List Bullet 4" w:semiHidden="1" w:unhideWhenUsed="1"/>
+    <w:lsdException w:name="List Bullet 5" w:semiHidden="1" w:unhideWhenUsed="1"/>
+    <w:lsdException w:name="List Number 2" w:semiHidden="1" w:unhideWhenUsed="1"/>
+    <w:lsdException w:name="List Number 3" w:semiHidden="1" w:unhideWhenUsed="1"/>
+    <w:lsdException w:name="List Number 4" w:semiHidden="1" w:unhideWhenUsed="1"/>
+    <w:lsdException w:name="List Number 5" w:semiHidden="1" w:unhideWhenUsed="1"/>
+    <w:lsdException w:name="Title" w:uiPriority="10" w:qFormat="1"/>
+    <w:lsdException w:name="Closing" w:semiHidden="1" w:unhideWhenUsed="1"/>
+    <w:lsdException w:name="Signature" w:semiHidden="1" w:unhideWhenUsed="1"/>
+    <w:lsdException w:name="Default Paragraph Font" w:semiHidden="1" w:uiPriority="1" w:unhideWhenUsed="1"/>
+    <w:lsdException w:name="Body Text" w:semiHidden="1" w:unhideWhenUsed="1"/>
+    <w:lsdException w:name="Body Text Indent" w:semiHidden="1" w:unhideWhenUsed="1"/>
+    <w:lsdException w:name="List Continue" w:semiHidden="1" w:unhideWhenUsed="1"/>
+    <w:lsdException w:name="List Continue 2" w:semiHidden="1" w:unhideWhenUsed="1"/>
+    <w:lsdException w:name="List Continue 3" w:semiHidden="1" w:unhideWhenUsed="1"/>
+    <w:lsdException w:name="List Continue 4" w:semiHidden="1" w:unhideWhenUsed="1"/>
+    <w:lsdException w:name="List Continue 5" w:semiHidden="1" w:unhideWhenUsed="1"/>
+    <w:lsdException w:name="Message Header" w:semiHidden="1" w:unhideWhenUsed="1"/>
+    <w:lsdException w:name="Subtitle" w:uiPriority="11" w:qFormat="1"/>
+    <w:lsdException w:name="Salutation" w:semiHidden="1" w:unhideWhenUsed="1"/>
+    <w:lsdException w:name="Date" w:semiHidden="1" w:unhideWhenUsed="1"/>
+    <w:lsdException w:name="Body Text First Indent" w:semiHidden="1" w:unhideWhenUsed="1"/>
+    <w:lsdException w:name="Body Text First Indent 2" w:semiHidden="1" w:unhideWhenUsed="1"/>
+    <w:lsdException w:name="Note Heading" w:semiHidden="1" w:unhideWhenUsed="1"/>
+    <w:lsdException w:name="Body Text 2" w:semiHidden="1" w:unhideWhenUsed="1"/>
+    <w:lsdException w:name="Body Text 3" w:semiHidden="1" w:unhideWhenUsed="1"/>
+    <w:lsdException w:name="Body Text Indent 2" w:semiHidden="1" w:unhideWhenUsed="1"/>
+    <w:lsdException w:name="Body Text Indent 3" w:semiHidden="1" w:unhideWhenUsed="1"/>
+    <w:lsdException w:name="Block Text" w:semiHidden="1" w:unhideWhenUsed="1"/>
+    <w:lsdException w:name="Hyperlink" w:semiHidden="1" w:unhideWhenUsed="1"/>
+    <w:lsdException w:name="FollowedHyperlink" w:semiHidden="1" w:unhideWhenUsed="1"/>
+    <w:lsdException w:name="Strong" w:uiPriority="22" w:qFormat="1"/>
+    <w:lsdException w:name="Emphasis" w:uiPriority="20" w:qFormat="1"/>
+    <w:lsdException w:name="Document Map" w:semiHidden="1" w:unhideWhenUsed="1"/>
+    <w:lsdException w:name="Plain Text" w:semiHidden="1" w:unhideWhenUsed="1"/>
+    <w:lsdException w:name="E-mail Signature" w:semiHidden="1" w:unhideWhenUsed="1"/>
+    <w:lsdException w:name="HTML Top of Form" w:semiHidden="1" w:unhideWhenUsed="1"/>
+    <w:lsdException w:name="HTML Bottom of Form" w:semiHidden="1" w:unhideWhenUsed="1"/>
+    <w:lsdException w:name="Normal (Web)" w:semiHidden="1" w:unhideWhenUsed="1"/>
+    <w:lsdException w:name="HTML Acronym" w:semiHidden="1" w:unhideWhenUsed="1"/>
+    <w:lsdException w:name="HTML Address" w:semiHidden="1" w:unhideWhenUsed="1"/>
+    <w:lsdException w:name="HTML Cite" w:semiHidden="1" w:unhideWhenUsed="1"/>
+    <w:lsdException w:name="HTML Code" w:semiHidden="1" w:unhideWhenUsed="1"/>
+    <w:lsdException w:name="HTML Definition" w:semiHidden="1" w:unhideWhenUsed="1"/>
+    <w:lsdException w:name="HTML Keyboard" w:semiHidden="1" w:unhideWhenUsed="1"/>
+    <w:lsdException w:name="HTML Preformatted" w:semiHidden="1" w:unhideWhenUsed="1"/>
+    <w:lsdException w:name="HTML Sample" w:semiHidden="1" w:unhideWhenUsed="1"/>
+    <w:lsdException w:name="HTML Typewriter" w:semiHidden="1" w:unhideWhenUsed="1"/>
+    <w:lsdException w:name="HTML Variable" w:semiHidden="1" w:unhideWhenUsed="1"/>
+    <w:lsdException w:name="Normal Table" w:semiHidden="1" w:unhideWhenUsed="1"/>
+    <w:lsdException w:name="annotation subject" w:semiHidden="1" w:unhideWhenUsed="1"/>
+    <w:lsdException w:name="No List" w:semiHidden="1" w:unhideWhenUsed="1"/>
+    <w:lsdException w:name="Outline List 1" w:semiHidden="1" w:unhideWhenUsed="1"/>
+    <w:lsdException w:name="Outline List 2" w:semiHidden="1" w:unhideWhenUsed="1"/>
+    <w:lsdException w:name="Outline List 3" w:semiHidden="1" w:unhideWhenUsed="1"/>
+    <w:lsdException w:name="Table Simple 1" w:semiHidden="1" w:unhideWhenUsed="1"/>
+    <w:lsdException w:name="Table Simple 2" w:semiHidden="1" w:unhideWhenUsed="1"/>
+    <w:lsdException w:name="Table Simple 3" w:semiHidden="1" w:unhideWhenUsed="1"/>
+    <w:lsdException w:name="Table Classic 1" w:semiHidden="1" w:unhideWhenUsed="1"/>
+    <w:lsdException w:name="Table Classic 2" w:semiHidden="1" w:unhideWhenUsed="1"/>
+    <w:lsdException w:name="Table Classic 3" w:semiHidden="1" w:unhideWhenUsed="1"/>
+    <w:lsdException w:name="Table Classic 4" w:semiHidden="1" w:unhideWhenUsed="1"/>
+    <w:lsdException w:name="Table Colorful 1" w:semiHidden="1" w:unhideWhenUsed="1"/>
+    <w:lsdException w:name="Table Colorful 2" w:semiHidden="1" w:unhideWhenUsed="1"/>
+    <w:lsdException w:name="Table Colorful 3" w:semiHidden="1" w:unhideWhenUsed="1"/>
+    <w:lsdException w:name="Table Columns 1" w:semiHidden="1" w:unhideWhenUsed="1"/>
+    <w:lsdException w:name="Table Columns 2" w:semiHidden="1" w:unhideWhenUsed="1"/>
+    <w:lsdException w:name="Table Columns 3" w:semiHidden="1" w:unhideWhenUsed="1"/>
+    <w:lsdException w:name="Table Columns 4" w:semiHidden="1" w:unhideWhenUsed="1"/>
+    <w:lsdException w:name="Table Columns 5" w:semiHidden="1" w:unhideWhenUsed="1"/>
+    <w:lsdException w:name="Table Grid 1" w:semiHidden="1" w:unhideWhenUsed="1"/>
+    <w:lsdException w:name="Table Grid 2" w:semiHidden="1" w:unhideWhenUsed="1"/>
+    <w:lsdException w:name="Table Grid 3" w:semiHidden="1" w:unhideWhenUsed="1"/>
+    <w:lsdException w:name="Table Grid 4" w:semiHidden="1" w:unhideWhenUsed="1"/>
+    <w:lsdException w:name="Table Grid 5" w:semiHidden="1" w:unhideWhenUsed="1"/>
+    <w:lsdException w:name="Table Grid 6" w:semiHidden="1" w:unhideWhenUsed="1"/>
+    <w:lsdException w:name="Table Grid 7" w:semiHidden="1" w:unhideWhenUsed="1"/>
+    <w:lsdException w:name="Table Grid 8" w:semiHidden="1" w:unhideWhenUsed="1"/>
+    <w:lsdException w:name="Table List 1" w:semiHidden="1" w:unhideWhenUsed="1"/>
+    <w:lsdException w:name="Table List 2" w:semiHidden="1" w:unhideWhenUsed="1"/>
+    <w:lsdException w:name="Table List 3" w:semiHidden="1" w:unhideWhenUsed="1"/>
+    <w:lsdException w:name="Table List 4" w:semiHidden="1" w:unhideWhenUsed="1"/>
+    <w:lsdException w:name="Table List 5" w:semiHidden="1" w:unhideWhenUsed="1"/>
+    <w:lsdException w:name="Table List 6" w:semiHidden="1" w:unhideWhenUsed="1"/>
+    <w:lsdException w:name="Table List 7" w:semiHidden="1" w:unhideWhenUsed="1"/>
+    <w:lsdException w:name="Table List 8" w:semiHidden="1" w:unhideWhenUsed="1"/>
+    <w:lsdException w:name="Table 3D effects 1" w:semiHidden="1" w:unhideWhenUsed="1"/>
+    <w:lsdException w:name="Table 3D effects 2" w:semiHidden="1" w:unhideWhenUsed="1"/>
+    <w:lsdException w:name="Table 3D effects 3" w:semiHidden="1" w:unhideWhenUsed="1"/>
+    <w:lsdException w:name="Table Contemporary" w:semiHidden="1" w:unhideWhenUsed="1"/>
+    <w:lsdException w:name="Table Elegant" w:semiHidden="1" w:unhideWhenUsed="1"/>
+    <w:lsdException w:name="Table Professional" w:semiHidden="1" w:unhideWhenUsed="1"/>
+    <w:lsdException w:name="Table Subtle 1" w:semiHidden="1" w:unhideWhenUsed="1"/>
+    <w:lsdException w:name="Table Subtle 2" w:semiHidden="1" w:unhideWhenUsed="1"/>
+    <w:lsdException w:name="Table Web 1" w:semiHidden="1" w:unhideWhenUsed="1"/>
+    <w:lsdException w:name="Table Web 2" w:semiHidden="1" w:unhideWhenUsed="1"/>
+    <w:lsdException w:name="Table Web 3" w:semiHidden="1" w:unhideWhenUsed="1"/>
+    <w:lsdException w:name="Balloon Text" w:semiHidden="1" w:unhideWhenUsed="1"/>
+    <w:lsdException w:name="Table Grid" w:uiPriority="39"/>
+    <w:lsdException w:name="Table Theme" w:semiHidden="1" w:unhideWhenUsed="1"/>
+    <w:lsdException w:name="Placeholder Text" w:semiHidden="1"/>
+    <w:lsdException w:name="No Spacing" w:uiPriority="1" w:qFormat="1"/>
+    <w:lsdException w:name="Light Shading" w:uiPriority="60"/>
+    <w:lsdException w:name="Light List" w:uiPriority="61"/>
+    <w:lsdException w:name="Light Grid" w:uiPriority="62"/>
+    <w:lsdException w:name="Medium Shading 1" w:uiPriority="63"/>
+    <w:lsdException w:name="Medium Shading 2" w:uiPriority="64"/>
+    <w:lsdException w:name="Medium List 1" w:uiPriority="65"/>
+    <w:lsdException w:name="Medium List 2" w:uiPriority="66"/>
+    <w:lsdException w:name="Medium Grid 1" w:uiPriority="67"/>
+    <w:lsdException w:name="Medium Grid 2" w:uiPriority="68"/>
+    <w:lsdException w:name="Medium Grid 3" w:uiPriority="69"/>
+    <w:lsdException w:name="Dark List" w:uiPriority="70"/>
+    <w:lsdException w:name="Colorful Shading" w:uiPriority="71"/>
+    <w:lsdException w:name="Colorful List" w:uiPriority="72"/>
+    <w:lsdException w:name="Colorful Grid" w:uiPriority="73"/>
+    <w:lsdException w:name="Light Shading Accent 1" w:uiPriority="60"/>
+    <w:lsdException w:name="Light List Accent 1" w:uiPriority="61"/>
+    <w:lsdException w:name="Light Grid Accent 1" w:uiPriority="62"/>
+    <w:lsdException w:name="Medium Shading 1 Accent 1" w:uiPriority="63"/>
+    <w:lsdException w:name="Medium Shading 2 Accent 1" w:uiPriority="64"/>
+    <w:lsdException w:name="Medium List 1 Accent 1" w:uiPriority="65"/>
+    <w:lsdException w:name="Revision" w:semiHidden="1"/>
+    <w:lsdException w:name="List Paragraph" w:uiPriority="34" w:qFormat="1"/>
+    <w:lsdException w:name="Quote" w:uiPriority="29" w:qFormat="1"/>
+    <w:lsdException w:name="Intense Quote" w:uiPriority="30" w:qFormat="1"/>
+    <w:lsdException w:name="Medium List 2 Accent 1" w:uiPriority="66"/>
+    <w:lsdException w:name="Medium Grid 1 Accent 1" w:uiPriority="67"/>
+    <w:lsdException w:name="Medium Grid 2 Accent 1" w:uiPriority="68"/>
+    <w:lsdException w:name="Medium Grid 3 Accent 1" w:uiPriority="69"/>
+    <w:lsdException w:name="Dark List Accent 1" w:uiPriority="70"/>
+    <w:lsdException w:name="Colorful Shading Accent 1" w:uiPriority="71"/>
+    <w:lsdException w:name="Colorful List Accent 1" w:uiPriority="72"/>
+    <w:lsdException w:name="Colorful Grid Accent 1" w:uiPriority="73"/>
+    <w:lsdException w:name="Light Shading Accent 2" w:uiPriority="60"/>
+    <w:lsdException w:name="Light List Accent 2" w:uiPriority="61"/>
+    <w:lsdException w:name="Light Grid Accent 2" w:uiPriority="62"/>
+    <w:lsdException w:name="Medium Shading 1 Accent 2" w:uiPriority="63"/>
+    <w:lsdException w:name="Medium Shading 2 Accent 2" w:uiPriority="64"/>
+    <w:lsdException w:name="Medium List 1 Accent 2" w:uiPriority="65"/>
+    <w:lsdException w:name="Medium List 2 Accent 2" w:uiPriority="66"/>
+    <w:lsdException w:name="Medium Grid 1 Accent 2" w:uiPriority="67"/>
+    <w:lsdException w:name="Medium Grid 2 Accent 2" w:uiPriority="68"/>
+    <w:lsdException w:name="Medium Grid 3 Accent 2" w:uiPriority="69"/>
+    <w:lsdException w:name="Dark List Accent 2" w:uiPriority="70"/>
+    <w:lsdException w:name="Colorful Shading Accent 2" w:uiPriority="71"/>
+    <w:lsdException w:name="Colorful List Accent 2" w:uiPriority="72"/>
+    <w:lsdException w:name="Colorful Grid Accent 2" w:uiPriority="73"/>
+    <w:lsdException w:name="Light Shading Accent 3" w:uiPriority="60"/>
+    <w:lsdException w:name="Light List Accent 3" w:uiPriority="61"/>
+    <w:lsdException w:name="Light Grid Accent 3" w:uiPriority="62"/>
+    <w:lsdException w:name="Medium Shading 1 Accent 3" w:uiPriority="63"/>
+    <w:lsdException w:name="Medium Shading 2 Accent 3" w:uiPriority="64"/>
+    <w:lsdException w:name="Medium List 1 Accent 3" w:uiPriority="65"/>
+    <w:lsdException w:name="Medium List 2 Accent 3" w:uiPriority="66"/>
+    <w:lsdException w:name="Medium Grid 1 Accent 3" w:uiPriority="67"/>
+    <w:lsdException w:name="Medium Grid 2 Accent 3" w:uiPriority="68"/>
+    <w:lsdException w:name="Medium Grid 3 Accent 3" w:uiPriority="69"/>
+    <w:lsdException w:name="Dark List Accent 3" w:uiPriority="70"/>
+    <w:lsdException w:name="Colorful Shading Accent 3" w:uiPriority="71"/>
+    <w:lsdException w:name="Colorful List Accent 3" w:uiPriority="72"/>
+    <w:lsdException w:name="Colorful Grid Accent 3" w:uiPriority="73"/>
+    <w:lsdException w:name="Light Shading Accent 4" w:uiPriority="60"/>
+    <w:lsdException w:name="Light List Accent 4" w:uiPriority="61"/>
+    <w:lsdException w:name="Light Grid Accent 4" w:uiPriority="62"/>
+    <w:lsdException w:name="Medium Shading 1 Accent 4" w:uiPriority="63"/>
+    <w:lsdException w:name="Medium Shading 2 Accent 4" w:uiPriority="64"/>
+    <w:lsdException w:name="Medium List 1 Accent 4" w:uiPriority="65"/>
+    <w:lsdException w:name="Medium List 2 Accent 4" w:uiPriority="66"/>
+    <w:lsdException w:name="Medium Grid 1 Accent 4" w:uiPriority="67"/>
+    <w:lsdException w:name="Medium Grid 2 Accent 4" w:uiPriority="68"/>
+    <w:lsdException w:name="Medium Grid 3 Accent 4" w:uiPriority="69"/>
+    <w:lsdException w:name="Dark List Accent 4" w:uiPriority="70"/>
+    <w:lsdException w:name="Colorful Shading Accent 4" w:uiPriority="71"/>
+    <w:lsdException w:name="Colorful List Accent 4" w:uiPriority="72"/>
+    <w:lsdException w:name="Colorful Grid Accent 4" w:uiPriority="73"/>
+    <w:lsdException w:name="Light Shading Accent 5" w:uiPriority="60"/>
+    <w:lsdException w:name="Light List Accent 5" w:uiPriority="61"/>
+    <w:lsdException w:name="Light Grid Accent 5" w:uiPriority="62"/>
+    <w:lsdException w:name="Medium Shading 1 Accent 5" w:uiPriority="63"/>
+    <w:lsdException w:name="Medium Shading 2 Accent 5" w:uiPriority="64"/>
+    <w:lsdException w:name="Medium List 1 Accent 5" w:uiPriority="65"/>
+    <w:lsdException w:name="Medium List 2 Accent 5" w:uiPriority="66"/>
+    <w:lsdException w:name="Medium Grid 1 Accent 5" w:uiPriority="67"/>
+    <w:lsdException w:name="Medium Grid 2 Accent 5" w:uiPriority="68"/>
+    <w:lsdException w:name="Medium Grid 3 Accent 5" w:uiPriority="69"/>
+    <w:lsdException w:name="Dark List Accent 5" w:uiPriority="70"/>
+    <w:lsdException w:name="Colorful Shading Accent 5" w:uiPriority="71"/>
+    <w:lsdException w:name="Colorful List Accent 5" w:uiPriority="72"/>
+    <w:lsdException w:name="Colorful Grid Accent 5" w:uiPriority="73"/>
+    <w:lsdException w:name="Light Shading Accent 6" w:uiPriority="60"/>
+    <w:lsdException w:name="Light List Accent 6" w:uiPriority="61"/>
+    <w:lsdException w:name="Light Grid Accent 6" w:uiPriority="62"/>
+    <w:lsdException w:name="Medium Shading 1 Accent 6" w:uiPriority="63"/>
+    <w:lsdException w:name="Medium Shading 2 Accent 6" w:uiPriority="64"/>
+    <w:lsdException w:name="Medium List 1 Accent 6" w:uiPriority="65"/>
+    <w:lsdException w:name="Medium List 2 Accent 6" w:uiPriority="66"/>
+    <w:lsdException w:name="Medium Grid 1 Accent 6" w:uiPriority="67"/>
+    <w:lsdException w:name="Medium Grid 2 Accent 6" w:uiPriority="68"/>
+    <w:lsdException w:name="Medium Grid 3 Accent 6" w:uiPriority="69"/>
+    <w:lsdException w:name="Dark List Accent 6" w:uiPriority="70"/>
+    <w:lsdException w:name="Colorful Shading Accent 6" w:uiPriority="71"/>
+    <w:lsdException w:name="Colorful List Accent 6" w:uiPriority="72"/>
+    <w:lsdException w:name="Colorful Grid Accent 6" w:uiPriority="73"/>
+    <w:lsdException w:name="Subtle Emphasis" w:uiPriority="19" w:qFormat="1"/>
+    <w:lsdException w:name="Intense Emphasis" w:uiPriority="21" w:qFormat="1"/>
+    <w:lsdException w:name="Subtle Reference" w:uiPriority="31" w:qFormat="1"/>
+    <w:lsdException w:name="Intense Reference" w:uiPriority="32" w:qFormat="1"/>
+    <w:lsdException w:name="Book Title" w:uiPriority="33" w:qFormat="1"/>
+    <w:lsdException w:name="Bibliography" w:semiHidden="1" w:uiPriority="37" w:unhideWhenUsed="1"/>
+    <w:lsdException w:name="TOC Heading" w:semiHidden="1" w:uiPriority="39" w:unhideWhenUsed="1" w:qFormat="1"/>
+    <w:lsdException w:name="Plain Table 1" w:uiPriority="41"/>
+    <w:lsdException w:name="Plain Table 2" w:uiPriority="42"/>
+    <w:lsdException w:name="Plain Table 3" w:uiPriority="43"/>
+    <w:lsdException w:name="Plain Table 4" w:uiPriority="44"/>
+    <w:lsdException w:name="Plain Table 5" w:uiPriority="45"/>
+    <w:lsdException w:name="Grid Table Light" w:uiPriority="40"/>
+    <w:lsdException w:name="Grid Table 1 Light" w:uiPriority="46"/>
+    <w:lsdException w:name="Grid Table 2" w:uiPriority="47"/>
+    <w:lsdException w:name="Grid Table 3" w:uiPriority="48"/>
+    <w:lsdException w:name="Grid Table 4" w:uiPriority="49"/>
+    <w:lsdException w:name="Grid Table 5 Dark" w:uiPriority="50"/>
+    <w:lsdException w:name="Grid Table 6 Colorful" w:uiPriority="51"/>
+    <w:lsdException w:name="Grid Table 7 Colorful" w:uiPriority="52"/>
+    <w:lsdException w:name="Grid Table 1 Light Accent 1" w:uiPriority="46"/>
+    <w:lsdException w:name="Grid Table 2 Accent 1" w:uiPriority="47"/>
+    <w:lsdException w:name="Grid Table 3 Accent 1" w:uiPriority="48"/>
+    <w:lsdException w:name="Grid Table 4 Accent 1" w:uiPriority="49"/>
+    <w:lsdException w:name="Grid Table 5 Dark Accent 1" w:uiPriority="50"/>
+    <w:lsdException w:name="Grid Table 6 Colorful Accent 1" w:uiPriority="51"/>
+    <w:lsdException w:name="Grid Table 7 Colorful Accent 1" w:uiPriority="52"/>
+    <w:lsdException w:name="Grid Table 1 Light Accent 2" w:uiPriority="46"/>
+    <w:lsdException w:name="Grid Table 2 Accent 2" w:uiPriority="47"/>
+    <w:lsdException w:name="Grid Table 3 Accent 2" w:uiPriority="48"/>
+    <w:lsdException w:name="Grid Table 4 Accent 2" w:uiPriority="49"/>
+    <w:lsdException w:name="Grid Table 5 Dark Accent 2" w:uiPriority="50"/>
+    <w:lsdException w:name="Grid Table 6 Colorful Accent 2" w:uiPriority="51"/>
+    <w:lsdException w:name="Grid Table 7 Colorful Accent 2" w:uiPriority="52"/>
+    <w:lsdException w:name="Grid Table 1 Light Accent 3" w:uiPriority="46"/>
+    <w:lsdException w:name="Grid Table 2 Accent 3" w:uiPriority="47"/>
+    <w:lsdException w:name="Grid Table 3 Accent 3" w:uiPriority="48"/>
+    <w:lsdException w:name="Grid Table 4 Accent 3" w:uiPriority="49"/>
+    <w:lsdException w:name="Grid Table 5 Dark Accent 3" w:uiPriority="50"/>
+    <w:lsdException w:name="Grid Table 6 Colorful Accent 3" w:uiPriority="51"/>
+    <w:lsdException w:name="Grid Table 7 Colorful Accent 3" w:uiPriority="52"/>
+    <w:lsdException w:name="Grid Table 1 Light Accent 4" w:uiPriority="46"/>
+    <w:lsdException w:name="Grid Table 2 Accent 4" w:uiPriority="47"/>
+    <w:lsdException w:name="Grid Table 3 Accent 4" w:uiPriority="48"/>
+    <w:lsdException w:name="Grid Table 4 Accent 4" w:uiPriority="49"/>
+    <w:lsdException w:name="Grid Table 5 Dark Accent 4" w:uiPriority="50"/>
+    <w:lsdException w:name="Grid Table 6 Colorful Accent 4" w:uiPriority="51"/>
+    <w:lsdException w:name="Grid Table 7 Colorful Accent 4" w:uiPriority="52"/>
+    <w:lsdException w:name="Grid Table 1 Light Accent 5" w:uiPriority="46"/>
+    <w:lsdException w:name="Grid Table 2 Accent 5" w:uiPriority="47"/>
+    <w:lsdException w:name="Grid Table 3 Accent 5" w:uiPriority="48"/>
+    <w:lsdException w:name="Grid Table 4 Accent 5" w:uiPriority="49"/>
+    <w:lsdException w:name="Grid Table 5 Dark Accent 5" w:uiPriority="50"/>
+    <w:lsdException w:name="Grid Table 6 Colorful Accent 5" w:uiPriority="51"/>
+    <w:lsdException w:name="Grid Table 7 Colorful Accent 5" w:uiPriority="52"/>
+    <w:lsdException w:name="Grid Table 1 Light Accent 6" w:uiPriority="46"/>
+    <w:lsdException w:name="Grid Table 2 Accent 6" w:uiPriority="47"/>
+    <w:lsdException w:name="Grid Table 3 Accent 6" w:uiPriority="48"/>
+    <w:lsdException w:name="Grid Table 4 Accent 6" w:uiPriority="49"/>
+    <w:lsdException w:name="Grid Table 5 Dark Accent 6" w:uiPriority="50"/>
+    <w:lsdException w:name="Grid Table 6 Colorful Accent 6" w:uiPriority="51"/>
+    <w:lsdException w:name="Grid Table 7 Colorful Accent 6" w:uiPriority="52"/>
+    <w:lsdException w:name="List Table 1 Light" w:uiPriority="46"/>
+    <w:lsdException w:name="List Table 2" w:uiPriority="47"/>
+    <w:lsdException w:name="List Table 3" w:uiPriority="48"/>
+    <w:lsdException w:name="List Table 4" w:uiPriority="49"/>
+    <w:lsdException w:name="List Table 5 Dark" w:uiPriority="50"/>
+    <w:lsdException w:name="List Table 6 Colorful" w:uiPriority="51"/>
+    <w:lsdException w:name="List Table 7 Colorful" w:uiPriority="52"/>
+    <w:lsdException w:name="List Table 1 Light Accent 1" w:uiPriority="46"/>
+    <w:lsdException w:name="List Table 2 Accent 1" w:uiPriority="47"/>
+    <w:lsdException w:name="List Table 3 Accent 1" w:uiPriority="48"/>
+    <w:lsdException w:name="List Table 4 Accent 1" w:uiPriority="49"/>
+    <w:lsdException w:name="List Table 5 Dark Accent 1" w:uiPriority="50"/>
+    <w:lsdException w:name="List Table 6 Colorful Accent 1" w:uiPriority="51"/>
+    <w:lsdException w:name="List Table 7 Colorful Accent 1" w:uiPriority="52"/>
+    <w:lsdException w:name="List Table 1 Light Accent 2" w:uiPriority="46"/>
+    <w:lsdException w:name="List Table 2 Accent 2" w:uiPriority="47"/>
+    <w:lsdException w:name="List Table 3 Accent 2" w:uiPriority="48"/>
+    <w:lsdException w:name="List Table 4 Accent 2" w:uiPriority="49"/>
+    <w:lsdException w:name="List Table 5 Dark Accent 2" w:uiPriority="50"/>
+    <w:lsdException w:name="List Table 6 Colorful Accent 2" w:uiPriority="51"/>
+    <w:lsdException w:name="List Table 7 Colorful Accent 2" w:uiPriority="52"/>
+    <w:lsdException w:name="List Table 1 Light Accent 3" w:uiPriority="46"/>
+    <w:lsdException w:name="List Table 2 Accent 3" w:uiPriority="47"/>
+    <w:lsdException w:name="List Table 3 Accent 3" w:uiPriority="48"/>
+    <w:lsdException w:name="List Table 4 Accent 3" w:uiPriority="49"/>
+    <w:lsdException w:name="List Table 5 Dark Accent 3" w:uiPriority="50"/>
+    <w:lsdException w:name="List Table 6 Colorful Accent 3" w:uiPriority="51"/>
+    <w:lsdException w:name="List Table 7 Colorful Accent 3" w:uiPriority="52"/>
+    <w:lsdException w:name="List Table 1 Light Accent 4" w:uiPriority="46"/>
+    <w:lsdException w:name="List Table 2 Accent 4" w:uiPriority="47"/>
+    <w:lsdException w:name="List Table 3 Accent 4" w:uiPriority="48"/>
+    <w:lsdException w:name="List Table 4 Accent 4" w:uiPriority="49"/>
+    <w:lsdException w:name="List Table 5 Dark Accent 4" w:uiPriority="50"/>
+    <w:lsdException w:name="List Table 6 Colorful Accent 4" w:uiPriority="51"/>
+    <w:lsdException w:name="List Table 7 Colorful Accent 4" w:uiPriority="52"/>
+    <w:lsdException w:name="List Table 1 Light Accent 5" w:uiPriority="46"/>
+    <w:lsdException w:name="List Table 2 Accent 5" w:uiPriority="47"/>
+    <w:lsdException w:name="List Table 3 Accent 5" w:uiPriority="48"/>
+    <w:lsdException w:name="List Table 4 Accent 5" w:uiPriority="49"/>
+    <w:lsdException w:name="List Table 5 Dark Accent 5" w:uiPriority="50"/>
+    <w:lsdException w:name="List Table 6 Colorful Accent 5" w:uiPriority="51"/>
+    <w:lsdException w:name="List Table 7 Colorful Accent 5" w:uiPriority="52"/>
+    <w:lsdException w:name="List Table 1 Light Accent 6" w:uiPriority="46"/>
+    <w:lsdException w:name="List Table 2 Accent 6" w:uiPriority="47"/>
+    <w:lsdException w:name="List Table 3 Accent 6" w:uiPriority="48"/>
+    <w:lsdException w:name="List Table 4 Accent 6" w:uiPriority="49"/>
+    <w:lsdException w:name="List Table 5 Dark Accent 6" w:uiPriority="50"/>
+    <w:lsdException w:name="List Table 6 Colorful Accent 6" w:uiPriority="51"/>
+    <w:lsdException w:name="List Table 7 Colorful Accent 6" w:uiPriority="52"/>
   </w:latentStyles>
   <w:style w:type="paragraph" w:default="1" w:styleId="Normal">
     <w:name w:val="Normal"/>
@@ -19730,7 +19559,7 @@
   <a:extraClrSchemeLst/>
   <a:extLst>
     <a:ext uri="{05A4C25C-085E-4340-85A3-A5531E510DB2}">
-      <thm15:themeFamily xmlns:thm15="http://schemas.microsoft.com/office/thememl/2012/main" xmlns="" name="Office Theme" id="{62F939B6-93AF-4DB8-9C6B-D6C7DFDC589F}" vid="{4A3C46E8-61CC-4603-A589-7422A47A8E4A}"/>
+      <thm15:themeFamily xmlns:thm15="http://schemas.microsoft.com/office/thememl/2012/main" name="Office Theme" id="{62F939B6-93AF-4DB8-9C6B-D6C7DFDC589F}" vid="{4A3C46E8-61CC-4603-A589-7422A47A8E4A}"/>
     </a:ext>
   </a:extLst>
 </a:theme>
@@ -19741,7 +19570,7 @@
 </file>
 
 <file path=customXml/itemProps1.xml><?xml version="1.0" encoding="utf-8"?>
-<ds:datastoreItem xmlns:ds="http://schemas.openxmlformats.org/officeDocument/2006/customXml" ds:itemID="{FE463599-94E8-4688-A254-9318E177E079}">
+<ds:datastoreItem xmlns:ds="http://schemas.openxmlformats.org/officeDocument/2006/customXml" ds:itemID="{5961CCEC-950A-4138-ABE9-E182BC2BEC92}">
   <ds:schemaRefs>
     <ds:schemaRef ds:uri="http://schemas.openxmlformats.org/officeDocument/2006/bibliography"/>
   </ds:schemaRefs>

</xml_diff>